<commit_message>
Little Changes + PDF
</commit_message>
<xml_diff>
--- a/ORIFS_MairVogt.docx
+++ b/ORIFS_MairVogt.docx
@@ -53,7 +53,7 @@
                         <pic:cNvPicPr/>
                       </pic:nvPicPr>
                       <pic:blipFill>
-                        <a:blip r:embed="rId7" cstate="print">
+                        <a:blip r:embed="rId9" cstate="print">
                           <a:duotone>
                             <a:schemeClr val="accent1">
                               <a:shade val="45000"/>
@@ -63,7 +63,7 @@
                           </a:duotone>
                           <a:extLst>
                             <a:ext uri="{28A0092B-C50C-407E-A947-70E740481C1C}">
-                              <a14:useLocalDpi xmlns="" xmlns:wpc="http://schemas.microsoft.com/office/word/2010/wordprocessingCanvas" xmlns:mc="http://schemas.openxmlformats.org/markup-compatibility/2006" xmlns:o="urn:schemas-microsoft-com:office:office" xmlns:v="urn:schemas-microsoft-com:vml" xmlns:wp14="http://schemas.microsoft.com/office/word/2010/wordprocessingDrawing" xmlns:w10="urn:schemas-microsoft-com:office:word" xmlns:w="http://schemas.openxmlformats.org/wordprocessingml/2006/main" xmlns:w14="http://schemas.microsoft.com/office/word/2010/wordml" xmlns:w15="http://schemas.microsoft.com/office/word/2012/wordml" xmlns:wpg="http://schemas.microsoft.com/office/word/2010/wordprocessingGroup" xmlns:wpi="http://schemas.microsoft.com/office/word/2010/wordprocessingInk" xmlns:wps="http://schemas.microsoft.com/office/word/2010/wordprocessingShape" xmlns:a14="http://schemas.microsoft.com/office/drawing/2010/main" val="0"/>
+                              <a14:useLocalDpi xmlns:a14="http://schemas.microsoft.com/office/drawing/2010/main" xmlns:wps="http://schemas.microsoft.com/office/word/2010/wordprocessingShape" xmlns:wpi="http://schemas.microsoft.com/office/word/2010/wordprocessingInk" xmlns:wpg="http://schemas.microsoft.com/office/word/2010/wordprocessingGroup" xmlns:w15="http://schemas.microsoft.com/office/word/2012/wordml" xmlns:w14="http://schemas.microsoft.com/office/word/2010/wordml" xmlns:w="http://schemas.openxmlformats.org/wordprocessingml/2006/main" xmlns:w10="urn:schemas-microsoft-com:office:word" xmlns:wp14="http://schemas.microsoft.com/office/word/2010/wordprocessingDrawing" xmlns:v="urn:schemas-microsoft-com:vml" xmlns:o="urn:schemas-microsoft-com:office:office" xmlns:mc="http://schemas.openxmlformats.org/markup-compatibility/2006" xmlns:wpc="http://schemas.microsoft.com/office/word/2010/wordprocessingCanvas" xmlns="" val="0"/>
                             </a:ext>
                           </a:extLst>
                         </a:blip>
@@ -104,9 +104,6 @@
             <w:alias w:val="Title"/>
             <w:tag w:val=""/>
             <w:id w:val="1735040861"/>
-            <w:placeholder>
-              <w:docPart w:val="F29D2C89389D40DEB472C2AC30EE3637"/>
-            </w:placeholder>
             <w:dataBinding w:prefixMappings="xmlns:ns0='http://purl.org/dc/elements/1.1/' xmlns:ns1='http://schemas.openxmlformats.org/package/2006/metadata/core-properties' " w:xpath="/ns1:coreProperties[1]/ns0:title[1]" w:storeItemID="{6C3C8BC8-F283-45AE-878A-BAB7291924A1}"/>
             <w:text/>
           </w:sdtPr>
@@ -306,19 +303,11 @@
                           <w:text/>
                         </w:sdtPr>
                         <w:sdtContent>
-                          <w:proofErr w:type="spellStart"/>
                           <w:r>
                             <w:rPr>
                               <w:color w:val="5B9BD5" w:themeColor="accent1"/>
                             </w:rPr>
-                            <w:t>Mair</w:t>
-                          </w:r>
-                          <w:proofErr w:type="spellEnd"/>
-                          <w:r>
-                            <w:rPr>
-                              <w:color w:val="5B9BD5" w:themeColor="accent1"/>
-                            </w:rPr>
-                            <w:t>, Vogt</w:t>
+                            <w:t>Mair, Vogt</w:t>
                           </w:r>
                         </w:sdtContent>
                       </w:sdt>
@@ -351,7 +340,7 @@
                         <pic:cNvPicPr/>
                       </pic:nvPicPr>
                       <pic:blipFill>
-                        <a:blip r:embed="rId8" cstate="print">
+                        <a:blip r:embed="rId10" cstate="print">
                           <a:duotone>
                             <a:schemeClr val="accent1">
                               <a:shade val="45000"/>
@@ -361,7 +350,7 @@
                           </a:duotone>
                           <a:extLst>
                             <a:ext uri="{28A0092B-C50C-407E-A947-70E740481C1C}">
-                              <a14:useLocalDpi xmlns="" xmlns:wpc="http://schemas.microsoft.com/office/word/2010/wordprocessingCanvas" xmlns:mc="http://schemas.openxmlformats.org/markup-compatibility/2006" xmlns:o="urn:schemas-microsoft-com:office:office" xmlns:v="urn:schemas-microsoft-com:vml" xmlns:wp14="http://schemas.microsoft.com/office/word/2010/wordprocessingDrawing" xmlns:w10="urn:schemas-microsoft-com:office:word" xmlns:w="http://schemas.openxmlformats.org/wordprocessingml/2006/main" xmlns:w14="http://schemas.microsoft.com/office/word/2010/wordml" xmlns:w15="http://schemas.microsoft.com/office/word/2012/wordml" xmlns:wpg="http://schemas.microsoft.com/office/word/2010/wordprocessingGroup" xmlns:wpi="http://schemas.microsoft.com/office/word/2010/wordprocessingInk" xmlns:wps="http://schemas.microsoft.com/office/word/2010/wordprocessingShape" xmlns:a14="http://schemas.microsoft.com/office/drawing/2010/main" val="0"/>
+                              <a14:useLocalDpi xmlns:a14="http://schemas.microsoft.com/office/drawing/2010/main" xmlns:wps="http://schemas.microsoft.com/office/word/2010/wordprocessingShape" xmlns:wpi="http://schemas.microsoft.com/office/word/2010/wordprocessingInk" xmlns:wpg="http://schemas.microsoft.com/office/word/2010/wordprocessingGroup" xmlns:w15="http://schemas.microsoft.com/office/word/2012/wordml" xmlns:w14="http://schemas.microsoft.com/office/word/2010/wordml" xmlns:w="http://schemas.openxmlformats.org/wordprocessingml/2006/main" xmlns:w10="urn:schemas-microsoft-com:office:word" xmlns:wp14="http://schemas.microsoft.com/office/word/2010/wordprocessingDrawing" xmlns:v="urn:schemas-microsoft-com:vml" xmlns:o="urn:schemas-microsoft-com:office:office" xmlns:mc="http://schemas.openxmlformats.org/markup-compatibility/2006" xmlns:wpc="http://schemas.microsoft.com/office/word/2010/wordprocessingCanvas" xmlns="" val="0"/>
                             </a:ext>
                           </a:extLst>
                         </a:blip>
@@ -434,21 +423,7 @@
             <w:rPr>
               <w:lang w:val="de-DE"/>
             </w:rPr>
-            <w:t xml:space="preserve">Table </w:t>
-          </w:r>
-          <w:proofErr w:type="spellStart"/>
-          <w:r>
-            <w:rPr>
-              <w:lang w:val="de-DE"/>
-            </w:rPr>
-            <w:t>of</w:t>
-          </w:r>
-          <w:proofErr w:type="spellEnd"/>
-          <w:r>
-            <w:rPr>
-              <w:lang w:val="de-DE"/>
-            </w:rPr>
-            <w:t xml:space="preserve"> Contents</w:t>
+            <w:t>Table of Contents</w:t>
           </w:r>
         </w:p>
         <w:p>
@@ -2224,7 +2199,6 @@
         </w:rPr>
       </w:pPr>
       <w:bookmarkStart w:id="0" w:name="_Toc414567720"/>
-      <w:proofErr w:type="spellStart"/>
       <w:r>
         <w:rPr>
           <w:lang w:val="en-US"/>
@@ -2233,7 +2207,6 @@
         <w:t>Aufgabenstellung</w:t>
       </w:r>
       <w:bookmarkEnd w:id="0"/>
-      <w:proofErr w:type="spellEnd"/>
     </w:p>
     <w:p>
       <w:pPr>
@@ -2249,137 +2222,76 @@
           <w:sz w:val="28"/>
           <w:lang w:val="en-US"/>
         </w:rPr>
-        <w:t xml:space="preserve">Installation und </w:t>
-      </w:r>
-      <w:proofErr w:type="spellStart"/>
-      <w:r>
+        <w:t>Installation und Implementierung</w:t>
+      </w:r>
+    </w:p>
+    <w:p>
+      <w:pPr>
+        <w:pStyle w:val="StandardWeb"/>
+        <w:rPr>
+          <w:lang w:val="de-DE"/>
+        </w:rPr>
+      </w:pPr>
+      <w:r>
+        <w:rPr>
+          <w:lang w:val="en-US"/>
+        </w:rPr>
+        <w:t>"</w:t>
+      </w:r>
+      <w:r>
+        <w:rPr>
+          <w:rStyle w:val="Hervorhebung"/>
+          <w:lang w:val="en-US"/>
+        </w:rPr>
+        <w:t>Ori is a distributed file system built for offline operation and empowers the user with control over synchronization operations and conflict resolution. We provide history through light weight snapshots and allow users to verify the history has not been tampered with. Through the use of replication instances can be resilient and recover damaged data from other nodes.</w:t>
+      </w:r>
+      <w:r>
+        <w:rPr>
+          <w:lang w:val="en-US"/>
+        </w:rPr>
+        <w:t>"</w:t>
+      </w:r>
+      <w:r>
+        <w:rPr>
+          <w:lang w:val="en-US"/>
+        </w:rPr>
+        <w:t xml:space="preserve"> </w:t>
+      </w:r>
+      <w:r>
+        <w:rPr>
+          <w:lang w:val="de-DE"/>
+        </w:rPr>
+        <w:t>[1]</w:t>
+      </w:r>
+    </w:p>
+    <w:p>
+      <w:pPr>
+        <w:pStyle w:val="StandardWeb"/>
+        <w:rPr>
+          <w:lang w:val="de-DE"/>
+        </w:rPr>
+      </w:pPr>
+      <w:r>
+        <w:rPr>
+          <w:lang w:val="de-DE"/>
+        </w:rPr>
+        <w:t>Installieren Sie Ori und testen Sie die oben beschriebenen Eckpunkte dieses verteilten Dateisystems (DFS). Verwenden Sie dabei auf jeden Fall alle Funktionalitäten der API von Ori um die Einsatzmöglichkeiten auszuschöpfen. Halten Sie sich dabei zuallererst an die Beispiele aus dem Paper im Kapitel 2 [3].  Zeigen Sie mögliche Einsatzgebiete für Backups und Roadwarriors (z.B. Laptopbenutzer möchte Daten mit zwei oder mehreren Servern synchronisieren). Führen Sie auch die mitgelieferten Tests aus und kontrollieren Sie deren Ausgaben (Hilfestellung durch Wiki [2]).</w:t>
+      </w:r>
+    </w:p>
+    <w:p>
+      <w:pPr>
         <w:rPr>
           <w:b/>
           <w:sz w:val="28"/>
-          <w:lang w:val="en-US"/>
-        </w:rPr>
-        <w:t>Implementierung</w:t>
-      </w:r>
-      <w:proofErr w:type="spellEnd"/>
-    </w:p>
-    <w:p>
-      <w:pPr>
-        <w:pStyle w:val="StandardWeb"/>
-        <w:rPr>
-          <w:lang w:val="de-DE"/>
-        </w:rPr>
-      </w:pPr>
-      <w:r>
-        <w:rPr>
-          <w:lang w:val="en-US"/>
-        </w:rPr>
-        <w:t>"</w:t>
-      </w:r>
-      <w:proofErr w:type="spellStart"/>
-      <w:r>
-        <w:rPr>
-          <w:rStyle w:val="Hervorhebung"/>
-          <w:lang w:val="en-US"/>
-        </w:rPr>
-        <w:t>Ori</w:t>
-      </w:r>
-      <w:proofErr w:type="spellEnd"/>
-      <w:r>
-        <w:rPr>
-          <w:rStyle w:val="Hervorhebung"/>
-          <w:lang w:val="en-US"/>
-        </w:rPr>
-        <w:t xml:space="preserve"> is a distributed file system built for offline operation and empowers the user with control over synchronization operations and conflict resolution. We provide history through light weight snapshots and allow users to verify the history has not been tampered with. Through the use of replication instances can be resilient and recover damaged data from other nodes.</w:t>
-      </w:r>
-      <w:r>
-        <w:rPr>
-          <w:lang w:val="en-US"/>
-        </w:rPr>
-        <w:t>"</w:t>
-      </w:r>
-      <w:r>
-        <w:rPr>
-          <w:lang w:val="en-US"/>
-        </w:rPr>
-        <w:t xml:space="preserve"> </w:t>
-      </w:r>
-      <w:r>
-        <w:rPr>
-          <w:lang w:val="de-DE"/>
-        </w:rPr>
-        <w:t>[1]</w:t>
-      </w:r>
-    </w:p>
-    <w:p>
-      <w:pPr>
-        <w:pStyle w:val="StandardWeb"/>
-        <w:rPr>
-          <w:lang w:val="de-DE"/>
-        </w:rPr>
-      </w:pPr>
-      <w:r>
-        <w:rPr>
-          <w:lang w:val="de-DE"/>
-        </w:rPr>
-        <w:t xml:space="preserve">Installieren Sie </w:t>
-      </w:r>
-      <w:proofErr w:type="spellStart"/>
-      <w:r>
-        <w:rPr>
-          <w:lang w:val="de-DE"/>
-        </w:rPr>
-        <w:t>Ori</w:t>
-      </w:r>
-      <w:proofErr w:type="spellEnd"/>
-      <w:r>
-        <w:rPr>
-          <w:lang w:val="de-DE"/>
-        </w:rPr>
-        <w:t xml:space="preserve"> und testen Sie die oben beschriebenen Eckpunkte dieses verteilten Dateisystems (DFS). Verwenden Sie dabei auf jeden Fall alle Funktionalitäten der API von </w:t>
-      </w:r>
-      <w:proofErr w:type="spellStart"/>
-      <w:r>
-        <w:rPr>
-          <w:lang w:val="de-DE"/>
-        </w:rPr>
-        <w:t>Ori</w:t>
-      </w:r>
-      <w:proofErr w:type="spellEnd"/>
-      <w:r>
-        <w:rPr>
-          <w:lang w:val="de-DE"/>
-        </w:rPr>
-        <w:t xml:space="preserve"> um die Einsatzmöglichkeiten auszuschöpfen. Halten Sie sich dabei zuallererst an die Beispiele aus dem Paper im Kapitel 2 [3].  Zeigen Sie mögliche Einsatzgebiete für Backups und </w:t>
-      </w:r>
-      <w:proofErr w:type="spellStart"/>
-      <w:r>
-        <w:rPr>
-          <w:lang w:val="de-DE"/>
-        </w:rPr>
-        <w:t>Roadwarriors</w:t>
-      </w:r>
-      <w:proofErr w:type="spellEnd"/>
-      <w:r>
-        <w:rPr>
-          <w:lang w:val="de-DE"/>
-        </w:rPr>
-        <w:t xml:space="preserve"> (z.B. Laptopbenutzer möchte Daten mit zwei oder mehreren Servern synchronisieren). Führen Sie auch die mitgelieferten Tests aus und kontrollieren Sie deren Ausgaben (Hilfestellung durch Wiki [2]).</w:t>
-      </w:r>
-    </w:p>
-    <w:p>
-      <w:pPr>
+          <w:lang w:val="de-DE"/>
+        </w:rPr>
+      </w:pPr>
+      <w:r>
         <w:rPr>
           <w:b/>
           <w:sz w:val="28"/>
           <w:lang w:val="de-DE"/>
         </w:rPr>
-      </w:pPr>
-      <w:r>
-        <w:rPr>
-          <w:b/>
-          <w:sz w:val="28"/>
-          <w:lang w:val="de-DE"/>
-        </w:rPr>
         <w:t>Gegenüberstellung</w:t>
       </w:r>
     </w:p>
@@ -2394,35 +2306,7 @@
         <w:rPr>
           <w:lang w:val="de-DE"/>
         </w:rPr>
-        <w:t xml:space="preserve">Wo gibt es Überschneidungen zu anderen Implementierungen von DFS? Listen Sie diese auf und dokumentieren Sie mögliche Entscheidungsgrundlagen für mindestens zwei unterschiedliche Einsatzgebiete. Verwenden Sie dabei zumindest HDFS [4] und </w:t>
-      </w:r>
-      <w:proofErr w:type="spellStart"/>
-      <w:r>
-        <w:rPr>
-          <w:lang w:val="de-DE"/>
-        </w:rPr>
-        <w:t>GlusterFS</w:t>
-      </w:r>
-      <w:proofErr w:type="spellEnd"/>
-      <w:r>
-        <w:rPr>
-          <w:lang w:val="de-DE"/>
-        </w:rPr>
-        <w:t xml:space="preserve"> [5] als Gegenspieler zu </w:t>
-      </w:r>
-      <w:proofErr w:type="spellStart"/>
-      <w:r>
-        <w:rPr>
-          <w:lang w:val="de-DE"/>
-        </w:rPr>
-        <w:t>Ori</w:t>
-      </w:r>
-      <w:proofErr w:type="spellEnd"/>
-      <w:r>
-        <w:rPr>
-          <w:lang w:val="de-DE"/>
-        </w:rPr>
-        <w:t>. Weitere Implementierungen sind möglich aber nicht verpflichtend. Um aussagekräftige Vergleiche anstellen zu können, wäre es von Vorteil die anderen Systeme ebenfalls - zumindest oberflächlich - zu testen.</w:t>
+        <w:t>Wo gibt es Überschneidungen zu anderen Implementierungen von DFS? Listen Sie diese auf und dokumentieren Sie mögliche Entscheidungsgrundlagen für mindestens zwei unterschiedliche Einsatzgebiete. Verwenden Sie dabei zumindest HDFS [4] und GlusterFS [5] als Gegenspieler zu Ori. Weitere Implementierungen sind möglich aber nicht verpflichtend. Um aussagekräftige Vergleiche anstellen zu können, wäre es von Vorteil die anderen Systeme ebenfalls - zumindest oberflächlich - zu testen.</w:t>
       </w:r>
     </w:p>
     <w:p>
@@ -2478,21 +2362,7 @@
         <w:rPr>
           <w:lang w:val="de-DE"/>
         </w:rPr>
-        <w:t xml:space="preserve">Installation und Testdurchlauf von </w:t>
-      </w:r>
-      <w:proofErr w:type="spellStart"/>
-      <w:r>
-        <w:rPr>
-          <w:lang w:val="de-DE"/>
-        </w:rPr>
-        <w:t>Ori</w:t>
-      </w:r>
-      <w:proofErr w:type="spellEnd"/>
-      <w:r>
-        <w:rPr>
-          <w:lang w:val="de-DE"/>
-        </w:rPr>
-        <w:t>: 2 Punkte</w:t>
+        <w:t>Installation und Testdurchlauf von Ori: 2 Punkte</w:t>
       </w:r>
     </w:p>
     <w:p>
@@ -2506,126 +2376,12 @@
           <w:lang w:val="en-US"/>
         </w:rPr>
       </w:pPr>
-      <w:proofErr w:type="spellStart"/>
       <w:r>
         <w:rPr>
           <w:lang w:val="en-US"/>
         </w:rPr>
-        <w:t>Einsatz</w:t>
-      </w:r>
-      <w:proofErr w:type="spellEnd"/>
-      <w:r>
-        <w:rPr>
-          <w:lang w:val="en-US"/>
-        </w:rPr>
-        <w:t>/</w:t>
-      </w:r>
-      <w:proofErr w:type="spellStart"/>
-      <w:r>
-        <w:rPr>
-          <w:lang w:val="en-US"/>
-        </w:rPr>
-        <w:t>Dokumentation</w:t>
-      </w:r>
-      <w:proofErr w:type="spellEnd"/>
-      <w:r>
-        <w:rPr>
-          <w:lang w:val="en-US"/>
-        </w:rPr>
-        <w:t xml:space="preserve"> </w:t>
-      </w:r>
-      <w:proofErr w:type="spellStart"/>
-      <w:r>
-        <w:rPr>
-          <w:lang w:val="en-US"/>
-        </w:rPr>
-        <w:t>der</w:t>
-      </w:r>
-      <w:proofErr w:type="spellEnd"/>
-      <w:r>
-        <w:rPr>
-          <w:lang w:val="en-US"/>
-        </w:rPr>
-        <w:t xml:space="preserve"> </w:t>
-      </w:r>
-      <w:proofErr w:type="spellStart"/>
-      <w:r>
-        <w:rPr>
-          <w:lang w:val="en-US"/>
-        </w:rPr>
-        <w:t>Ori</w:t>
-      </w:r>
-      <w:proofErr w:type="spellEnd"/>
-      <w:r>
-        <w:rPr>
-          <w:lang w:val="en-US"/>
-        </w:rPr>
-        <w:t xml:space="preserve"> API (replicate, snapshot, checkout, graft, </w:t>
-      </w:r>
-      <w:proofErr w:type="spellStart"/>
-      <w:r>
-        <w:rPr>
-          <w:lang w:val="en-US"/>
-        </w:rPr>
-        <w:t>filelog</w:t>
-      </w:r>
-      <w:proofErr w:type="spellEnd"/>
-      <w:r>
-        <w:rPr>
-          <w:lang w:val="en-US"/>
-        </w:rPr>
-        <w:t xml:space="preserve">, list, log, merge, </w:t>
-      </w:r>
-      <w:proofErr w:type="spellStart"/>
-      <w:r>
-        <w:rPr>
-          <w:lang w:val="en-US"/>
-        </w:rPr>
-        <w:t>newfs</w:t>
-      </w:r>
-      <w:proofErr w:type="spellEnd"/>
-      <w:r>
-        <w:rPr>
-          <w:lang w:val="en-US"/>
-        </w:rPr>
-        <w:t xml:space="preserve">, pull, remote, </w:t>
-      </w:r>
-      <w:proofErr w:type="spellStart"/>
-      <w:r>
-        <w:rPr>
-          <w:lang w:val="en-US"/>
-        </w:rPr>
-        <w:t>removefs</w:t>
-      </w:r>
-      <w:proofErr w:type="spellEnd"/>
-      <w:r>
-        <w:rPr>
-          <w:lang w:val="en-US"/>
-        </w:rPr>
-        <w:t xml:space="preserve">, show, status, tip, </w:t>
-      </w:r>
-      <w:proofErr w:type="spellStart"/>
-      <w:r>
-        <w:rPr>
-          <w:lang w:val="en-US"/>
-        </w:rPr>
-        <w:t>varlink</w:t>
-      </w:r>
-      <w:proofErr w:type="spellEnd"/>
-      <w:r>
-        <w:rPr>
-          <w:lang w:val="en-US"/>
-        </w:rPr>
-        <w:t xml:space="preserve">): 8 </w:t>
-      </w:r>
-      <w:proofErr w:type="spellStart"/>
-      <w:r>
-        <w:rPr>
-          <w:lang w:val="en-US"/>
-        </w:rPr>
-        <w:t>Punkte</w:t>
-      </w:r>
-      <w:proofErr w:type="spellEnd"/>
+        <w:t>Einsatz/Dokumentation der Ori API (replicate, snapshot, checkout, graft, filelog, list, log, merge, newfs, pull, remote, removefs, show, status, tip, varlink): 8 Punkte</w:t>
+      </w:r>
     </w:p>
     <w:p>
       <w:pPr>
@@ -2691,23 +2447,9 @@
         <w:rPr>
           <w:lang w:val="de-DE"/>
         </w:rPr>
-        <w:t xml:space="preserve">[1] </w:t>
-      </w:r>
-      <w:proofErr w:type="spellStart"/>
-      <w:r>
-        <w:rPr>
-          <w:lang w:val="de-DE"/>
-        </w:rPr>
-        <w:t>Ori</w:t>
-      </w:r>
-      <w:proofErr w:type="spellEnd"/>
-      <w:r>
-        <w:rPr>
-          <w:lang w:val="de-DE"/>
-        </w:rPr>
-        <w:t xml:space="preserve"> File System, Stanford Website, online: </w:t>
-      </w:r>
-      <w:hyperlink r:id="rId9" w:tgtFrame="_blank" w:history="1">
+        <w:t xml:space="preserve">[1] Ori File System, Stanford Website, online: </w:t>
+      </w:r>
+      <w:hyperlink r:id="rId11" w:tgtFrame="_blank" w:history="1">
         <w:r>
           <w:rPr>
             <w:rStyle w:val="Hyperlink"/>
@@ -2721,58 +2463,16 @@
         <w:rPr>
           <w:lang w:val="de-DE"/>
         </w:rPr>
-        <w:t xml:space="preserve">, </w:t>
-      </w:r>
-      <w:proofErr w:type="spellStart"/>
-      <w:r>
-        <w:rPr>
-          <w:lang w:val="de-DE"/>
-        </w:rPr>
-        <w:t>visited</w:t>
-      </w:r>
-      <w:proofErr w:type="spellEnd"/>
-      <w:r>
-        <w:rPr>
-          <w:lang w:val="de-DE"/>
-        </w:rPr>
-        <w:t>: 2015-03-02</w:t>
+        <w:t>, visited: 2015-03-02</w:t>
       </w:r>
       <w:r>
         <w:rPr>
           <w:lang w:val="de-DE"/>
         </w:rPr>
         <w:br/>
-        <w:t xml:space="preserve">[2] </w:t>
-      </w:r>
-      <w:proofErr w:type="spellStart"/>
-      <w:r>
-        <w:rPr>
-          <w:lang w:val="de-DE"/>
-        </w:rPr>
-        <w:t>Ori</w:t>
-      </w:r>
-      <w:proofErr w:type="spellEnd"/>
-      <w:r>
-        <w:rPr>
-          <w:lang w:val="de-DE"/>
-        </w:rPr>
-        <w:t xml:space="preserve"> File System, </w:t>
-      </w:r>
-      <w:proofErr w:type="spellStart"/>
-      <w:r>
-        <w:rPr>
-          <w:lang w:val="de-DE"/>
-        </w:rPr>
-        <w:t>Bitbucket</w:t>
-      </w:r>
-      <w:proofErr w:type="spellEnd"/>
-      <w:r>
-        <w:rPr>
-          <w:lang w:val="de-DE"/>
-        </w:rPr>
-        <w:t xml:space="preserve"> Wiki, online: </w:t>
-      </w:r>
-      <w:hyperlink r:id="rId10" w:tgtFrame="_blank" w:history="1">
+        <w:t xml:space="preserve">[2] Ori File System, Bitbucket Wiki, online: </w:t>
+      </w:r>
+      <w:hyperlink r:id="rId12" w:tgtFrame="_blank" w:history="1">
         <w:r>
           <w:rPr>
             <w:rStyle w:val="Hyperlink"/>
@@ -2786,120 +2486,22 @@
         <w:rPr>
           <w:lang w:val="de-DE"/>
         </w:rPr>
-        <w:t xml:space="preserve">, </w:t>
-      </w:r>
-      <w:proofErr w:type="spellStart"/>
-      <w:r>
-        <w:rPr>
-          <w:lang w:val="de-DE"/>
-        </w:rPr>
-        <w:t>visited</w:t>
-      </w:r>
-      <w:proofErr w:type="spellEnd"/>
-      <w:r>
-        <w:rPr>
-          <w:lang w:val="de-DE"/>
-        </w:rPr>
-        <w:t>: 2015-03-02</w:t>
+        <w:t>, visited: 2015-03-02</w:t>
       </w:r>
       <w:r>
         <w:rPr>
           <w:lang w:val="de-DE"/>
         </w:rPr>
         <w:br/>
-        <w:t xml:space="preserve">[3] Ali José </w:t>
-      </w:r>
-      <w:proofErr w:type="spellStart"/>
-      <w:r>
-        <w:rPr>
-          <w:lang w:val="de-DE"/>
-        </w:rPr>
-        <w:t>Mashtizadeh</w:t>
-      </w:r>
-      <w:proofErr w:type="spellEnd"/>
-      <w:r>
-        <w:rPr>
-          <w:lang w:val="de-DE"/>
-        </w:rPr>
-        <w:t xml:space="preserve">, Andrea </w:t>
-      </w:r>
-      <w:proofErr w:type="spellStart"/>
-      <w:r>
-        <w:rPr>
-          <w:lang w:val="de-DE"/>
-        </w:rPr>
-        <w:t>Bittau</w:t>
-      </w:r>
-      <w:proofErr w:type="spellEnd"/>
-      <w:r>
-        <w:rPr>
-          <w:lang w:val="de-DE"/>
-        </w:rPr>
-        <w:t xml:space="preserve">, </w:t>
-      </w:r>
-      <w:proofErr w:type="spellStart"/>
-      <w:r>
-        <w:rPr>
-          <w:lang w:val="de-DE"/>
-        </w:rPr>
-        <w:t>Yifeng</w:t>
-      </w:r>
-      <w:proofErr w:type="spellEnd"/>
-      <w:r>
-        <w:rPr>
-          <w:lang w:val="de-DE"/>
-        </w:rPr>
-        <w:t xml:space="preserve"> </w:t>
-      </w:r>
-      <w:proofErr w:type="spellStart"/>
-      <w:r>
-        <w:rPr>
-          <w:lang w:val="de-DE"/>
-        </w:rPr>
-        <w:t>Frang</w:t>
-      </w:r>
-      <w:proofErr w:type="spellEnd"/>
-      <w:r>
-        <w:rPr>
-          <w:lang w:val="de-DE"/>
-        </w:rPr>
-        <w:t xml:space="preserve"> Huang, David </w:t>
-      </w:r>
-      <w:proofErr w:type="spellStart"/>
-      <w:r>
-        <w:rPr>
-          <w:lang w:val="de-DE"/>
-        </w:rPr>
-        <w:t>Mazières</w:t>
-      </w:r>
-      <w:proofErr w:type="spellEnd"/>
-      <w:r>
-        <w:rPr>
-          <w:lang w:val="de-DE"/>
-        </w:rPr>
-        <w:t xml:space="preserve">. </w:t>
+        <w:t xml:space="preserve">[3] Ali José Mashtizadeh, Andrea Bittau, Yifeng Frang Huang, David Mazières. </w:t>
       </w:r>
       <w:r>
         <w:rPr>
           <w:lang w:val="en-US"/>
         </w:rPr>
-        <w:t xml:space="preserve">Replication, History, and Grafting in the </w:t>
-      </w:r>
-      <w:proofErr w:type="spellStart"/>
-      <w:r>
-        <w:rPr>
-          <w:lang w:val="en-US"/>
-        </w:rPr>
-        <w:t>Ori</w:t>
-      </w:r>
-      <w:proofErr w:type="spellEnd"/>
-      <w:r>
-        <w:rPr>
-          <w:lang w:val="en-US"/>
-        </w:rPr>
-        <w:t xml:space="preserve"> File System. In Proceedings of the </w:t>
-      </w:r>
-      <w:hyperlink r:id="rId11" w:history="1">
+        <w:t xml:space="preserve">Replication, History, and Grafting in the Ori File System. In Proceedings of the </w:t>
+      </w:r>
+      <w:hyperlink r:id="rId13" w:history="1">
         <w:r>
           <w:rPr>
             <w:rStyle w:val="Hyperlink"/>
@@ -2915,7 +2517,7 @@
         </w:rPr>
         <w:t xml:space="preserve">, November 2013. </w:t>
       </w:r>
-      <w:hyperlink r:id="rId12" w:history="1">
+      <w:hyperlink r:id="rId14" w:history="1">
         <w:r>
           <w:rPr>
             <w:rStyle w:val="Hyperlink"/>
@@ -2936,37 +2538,9 @@
           <w:lang w:val="en-US"/>
         </w:rPr>
         <w:br/>
-        <w:t xml:space="preserve">[4] Apache </w:t>
-      </w:r>
-      <w:proofErr w:type="spellStart"/>
-      <w:r>
-        <w:rPr>
-          <w:lang w:val="en-US"/>
-        </w:rPr>
-        <w:t>Hadoop</w:t>
-      </w:r>
-      <w:proofErr w:type="spellEnd"/>
-      <w:r>
-        <w:rPr>
-          <w:lang w:val="en-US"/>
-        </w:rPr>
-        <w:t xml:space="preserve"> </w:t>
-      </w:r>
-      <w:proofErr w:type="spellStart"/>
-      <w:r>
-        <w:rPr>
-          <w:lang w:val="en-US"/>
-        </w:rPr>
-        <w:t>FileSystem</w:t>
-      </w:r>
-      <w:proofErr w:type="spellEnd"/>
-      <w:r>
-        <w:rPr>
-          <w:lang w:val="en-US"/>
-        </w:rPr>
-        <w:t xml:space="preserve">, </w:t>
-      </w:r>
-      <w:hyperlink r:id="rId13" w:tgtFrame="_blank" w:history="1">
+        <w:t xml:space="preserve">[4] Apache Hadoop FileSystem, </w:t>
+      </w:r>
+      <w:hyperlink r:id="rId15" w:tgtFrame="_blank" w:history="1">
         <w:r>
           <w:rPr>
             <w:rStyle w:val="Hyperlink"/>
@@ -2987,23 +2561,9 @@
           <w:lang w:val="en-US"/>
         </w:rPr>
         <w:br/>
-        <w:t xml:space="preserve">[5] </w:t>
-      </w:r>
-      <w:proofErr w:type="spellStart"/>
-      <w:r>
-        <w:rPr>
-          <w:lang w:val="en-US"/>
-        </w:rPr>
-        <w:t>GlusterFS</w:t>
-      </w:r>
-      <w:proofErr w:type="spellEnd"/>
-      <w:r>
-        <w:rPr>
-          <w:lang w:val="en-US"/>
-        </w:rPr>
-        <w:t xml:space="preserve">, </w:t>
-      </w:r>
-      <w:hyperlink r:id="rId14" w:tgtFrame="_blank" w:history="1">
+        <w:t xml:space="preserve">[5] GlusterFS, </w:t>
+      </w:r>
+      <w:hyperlink r:id="rId16" w:tgtFrame="_blank" w:history="1">
         <w:r>
           <w:rPr>
             <w:rStyle w:val="Hyperlink"/>
@@ -3067,167 +2627,31 @@
           <w:rFonts w:ascii="Consolas" w:hAnsi="Consolas" w:cs="Consolas"/>
           <w:lang w:val="en-US"/>
         </w:rPr>
-        <w:t xml:space="preserve">apt-get install </w:t>
-      </w:r>
-      <w:proofErr w:type="spellStart"/>
+        <w:t>apt-get install scons build-essential pkg-config</w:t>
+      </w:r>
       <w:r>
         <w:rPr>
           <w:rFonts w:ascii="Consolas" w:hAnsi="Consolas" w:cs="Consolas"/>
           <w:lang w:val="en-US"/>
         </w:rPr>
-        <w:t>scons</w:t>
-      </w:r>
-      <w:proofErr w:type="spellEnd"/>
+        <w:br/>
+        <w:t>apt-get install libboost-dev uuid-dev libfuse-dev libevent-dev libssl-dev</w:t>
+      </w:r>
       <w:r>
         <w:rPr>
           <w:rFonts w:ascii="Consolas" w:hAnsi="Consolas" w:cs="Consolas"/>
           <w:lang w:val="en-US"/>
         </w:rPr>
-        <w:t xml:space="preserve"> build-essential </w:t>
-      </w:r>
-      <w:proofErr w:type="spellStart"/>
+        <w:br/>
+        <w:t>apt-get install libedit-dev</w:t>
+      </w:r>
       <w:r>
         <w:rPr>
           <w:rFonts w:ascii="Consolas" w:hAnsi="Consolas" w:cs="Consolas"/>
           <w:lang w:val="en-US"/>
         </w:rPr>
-        <w:t>pkg-config</w:t>
-      </w:r>
-      <w:proofErr w:type="spellEnd"/>
-      <w:r>
-        <w:rPr>
-          <w:rFonts w:ascii="Consolas" w:hAnsi="Consolas" w:cs="Consolas"/>
-          <w:lang w:val="en-US"/>
-        </w:rPr>
         <w:br/>
-        <w:t xml:space="preserve">apt-get install </w:t>
-      </w:r>
-      <w:proofErr w:type="spellStart"/>
-      <w:r>
-        <w:rPr>
-          <w:rFonts w:ascii="Consolas" w:hAnsi="Consolas" w:cs="Consolas"/>
-          <w:lang w:val="en-US"/>
-        </w:rPr>
-        <w:t>libboost</w:t>
-      </w:r>
-      <w:proofErr w:type="spellEnd"/>
-      <w:r>
-        <w:rPr>
-          <w:rFonts w:ascii="Consolas" w:hAnsi="Consolas" w:cs="Consolas"/>
-          <w:lang w:val="en-US"/>
-        </w:rPr>
-        <w:t xml:space="preserve">-dev </w:t>
-      </w:r>
-      <w:proofErr w:type="spellStart"/>
-      <w:r>
-        <w:rPr>
-          <w:rFonts w:ascii="Consolas" w:hAnsi="Consolas" w:cs="Consolas"/>
-          <w:lang w:val="en-US"/>
-        </w:rPr>
-        <w:t>uuid</w:t>
-      </w:r>
-      <w:proofErr w:type="spellEnd"/>
-      <w:r>
-        <w:rPr>
-          <w:rFonts w:ascii="Consolas" w:hAnsi="Consolas" w:cs="Consolas"/>
-          <w:lang w:val="en-US"/>
-        </w:rPr>
-        <w:t xml:space="preserve">-dev </w:t>
-      </w:r>
-      <w:proofErr w:type="spellStart"/>
-      <w:r>
-        <w:rPr>
-          <w:rFonts w:ascii="Consolas" w:hAnsi="Consolas" w:cs="Consolas"/>
-          <w:lang w:val="en-US"/>
-        </w:rPr>
-        <w:t>libfuse</w:t>
-      </w:r>
-      <w:proofErr w:type="spellEnd"/>
-      <w:r>
-        <w:rPr>
-          <w:rFonts w:ascii="Consolas" w:hAnsi="Consolas" w:cs="Consolas"/>
-          <w:lang w:val="en-US"/>
-        </w:rPr>
-        <w:t xml:space="preserve">-dev </w:t>
-      </w:r>
-      <w:proofErr w:type="spellStart"/>
-      <w:r>
-        <w:rPr>
-          <w:rFonts w:ascii="Consolas" w:hAnsi="Consolas" w:cs="Consolas"/>
-          <w:lang w:val="en-US"/>
-        </w:rPr>
-        <w:t>libevent</w:t>
-      </w:r>
-      <w:proofErr w:type="spellEnd"/>
-      <w:r>
-        <w:rPr>
-          <w:rFonts w:ascii="Consolas" w:hAnsi="Consolas" w:cs="Consolas"/>
-          <w:lang w:val="en-US"/>
-        </w:rPr>
-        <w:t xml:space="preserve">-dev </w:t>
-      </w:r>
-      <w:proofErr w:type="spellStart"/>
-      <w:r>
-        <w:rPr>
-          <w:rFonts w:ascii="Consolas" w:hAnsi="Consolas" w:cs="Consolas"/>
-          <w:lang w:val="en-US"/>
-        </w:rPr>
-        <w:t>libssl</w:t>
-      </w:r>
-      <w:proofErr w:type="spellEnd"/>
-      <w:r>
-        <w:rPr>
-          <w:rFonts w:ascii="Consolas" w:hAnsi="Consolas" w:cs="Consolas"/>
-          <w:lang w:val="en-US"/>
-        </w:rPr>
-        <w:t>-dev</w:t>
-      </w:r>
-      <w:r>
-        <w:rPr>
-          <w:rFonts w:ascii="Consolas" w:hAnsi="Consolas" w:cs="Consolas"/>
-          <w:lang w:val="en-US"/>
-        </w:rPr>
-        <w:br/>
-        <w:t xml:space="preserve">apt-get install </w:t>
-      </w:r>
-      <w:proofErr w:type="spellStart"/>
-      <w:r>
-        <w:rPr>
-          <w:rFonts w:ascii="Consolas" w:hAnsi="Consolas" w:cs="Consolas"/>
-          <w:lang w:val="en-US"/>
-        </w:rPr>
-        <w:t>libedit</w:t>
-      </w:r>
-      <w:proofErr w:type="spellEnd"/>
-      <w:r>
-        <w:rPr>
-          <w:rFonts w:ascii="Consolas" w:hAnsi="Consolas" w:cs="Consolas"/>
-          <w:lang w:val="en-US"/>
-        </w:rPr>
-        <w:t>-dev</w:t>
-      </w:r>
-      <w:r>
-        <w:rPr>
-          <w:rFonts w:ascii="Consolas" w:hAnsi="Consolas" w:cs="Consolas"/>
-          <w:lang w:val="en-US"/>
-        </w:rPr>
-        <w:br/>
-      </w:r>
-      <w:proofErr w:type="spellStart"/>
-      <w:r>
-        <w:rPr>
-          <w:rFonts w:ascii="Consolas" w:hAnsi="Consolas" w:cs="Consolas"/>
-          <w:lang w:val="en-US"/>
-        </w:rPr>
-        <w:t>git</w:t>
-      </w:r>
-      <w:proofErr w:type="spellEnd"/>
-      <w:r>
-        <w:rPr>
-          <w:rFonts w:ascii="Consolas" w:hAnsi="Consolas" w:cs="Consolas"/>
-          <w:lang w:val="en-US"/>
-        </w:rPr>
-        <w:t xml:space="preserve"> clone https://bitbucket.org/orifs/ori-orisyncng.git</w:t>
+        <w:t>git clone https://bitbucket.org/orifs/ori-orisyncng.git</w:t>
       </w:r>
       <w:r>
         <w:rPr>
@@ -3271,49 +2695,7 @@
         <w:rPr>
           <w:lang w:eastAsia="de-AT"/>
         </w:rPr>
-        <w:t xml:space="preserve">Um </w:t>
-      </w:r>
-      <w:proofErr w:type="spellStart"/>
-      <w:r>
-        <w:rPr>
-          <w:lang w:eastAsia="de-AT"/>
-        </w:rPr>
-        <w:t>verbindungen</w:t>
-      </w:r>
-      <w:proofErr w:type="spellEnd"/>
-      <w:r>
-        <w:rPr>
-          <w:lang w:eastAsia="de-AT"/>
-        </w:rPr>
-        <w:t xml:space="preserve"> ohne einem </w:t>
-      </w:r>
-      <w:proofErr w:type="spellStart"/>
-      <w:r>
-        <w:rPr>
-          <w:lang w:eastAsia="de-AT"/>
-        </w:rPr>
-        <w:t>passwort</w:t>
-      </w:r>
-      <w:proofErr w:type="spellEnd"/>
-      <w:r>
-        <w:rPr>
-          <w:lang w:eastAsia="de-AT"/>
-        </w:rPr>
-        <w:t xml:space="preserve"> über </w:t>
-      </w:r>
-      <w:proofErr w:type="spellStart"/>
-      <w:r>
-        <w:rPr>
-          <w:lang w:eastAsia="de-AT"/>
-        </w:rPr>
-        <w:t>ssh</w:t>
-      </w:r>
-      <w:proofErr w:type="spellEnd"/>
-      <w:r>
-        <w:rPr>
-          <w:lang w:eastAsia="de-AT"/>
-        </w:rPr>
-        <w:t xml:space="preserve"> zu ermöglichen werden folgende Befehle benötigt.</w:t>
+        <w:t>Um verbindungen ohne einem passwort über ssh zu ermöglichen werden folgende Befehle benötigt.</w:t>
       </w:r>
     </w:p>
     <w:p>
@@ -3358,7 +2740,6 @@
           <w:lang w:eastAsia="de-AT"/>
         </w:rPr>
       </w:pPr>
-      <w:proofErr w:type="spellStart"/>
       <w:r>
         <w:rPr>
           <w:rFonts w:ascii="Consolas" w:eastAsia="Times New Roman" w:hAnsi="Consolas" w:cs="Consolas"/>
@@ -3366,55 +2747,20 @@
           <w:szCs w:val="20"/>
           <w:lang w:eastAsia="de-AT"/>
         </w:rPr>
-        <w:t>ssh-keygen</w:t>
-      </w:r>
-      <w:proofErr w:type="spellEnd"/>
-      <w:r>
-        <w:rPr>
-          <w:rFonts w:ascii="Consolas" w:eastAsia="Times New Roman" w:hAnsi="Consolas" w:cs="Consolas"/>
-          <w:b/>
-          <w:szCs w:val="20"/>
-          <w:lang w:eastAsia="de-AT"/>
-        </w:rPr>
-        <w:t xml:space="preserve"> -t </w:t>
-      </w:r>
-      <w:proofErr w:type="spellStart"/>
-      <w:r>
-        <w:rPr>
-          <w:rFonts w:ascii="Consolas" w:eastAsia="Times New Roman" w:hAnsi="Consolas" w:cs="Consolas"/>
-          <w:b/>
-          <w:szCs w:val="20"/>
-          <w:lang w:eastAsia="de-AT"/>
-        </w:rPr>
-        <w:t>rsa</w:t>
-      </w:r>
-      <w:proofErr w:type="spellEnd"/>
-    </w:p>
-    <w:p>
-      <w:pPr>
-        <w:rPr>
-          <w:lang w:val="de-DE"/>
-        </w:rPr>
-      </w:pPr>
-      <w:r>
-        <w:rPr>
-          <w:lang w:val="de-DE"/>
-        </w:rPr>
-        <w:t xml:space="preserve">Hier muss man bei den Eingabeaufforderungen einfach den Default nehmen (Keine </w:t>
-      </w:r>
-      <w:proofErr w:type="spellStart"/>
-      <w:r>
-        <w:rPr>
-          <w:lang w:val="de-DE"/>
-        </w:rPr>
-        <w:t>passphrase</w:t>
-      </w:r>
-      <w:proofErr w:type="spellEnd"/>
-      <w:r>
-        <w:rPr>
-          <w:lang w:val="de-DE"/>
-        </w:rPr>
-        <w:t>).</w:t>
+        <w:t>ssh-keygen -t rsa</w:t>
+      </w:r>
+    </w:p>
+    <w:p>
+      <w:pPr>
+        <w:rPr>
+          <w:lang w:val="de-DE"/>
+        </w:rPr>
+      </w:pPr>
+      <w:r>
+        <w:rPr>
+          <w:lang w:val="de-DE"/>
+        </w:rPr>
+        <w:t>Hier muss man bei den Eingabeaufforderungen einfach den Default nehmen (Keine passphrase).</w:t>
       </w:r>
     </w:p>
     <w:p>
@@ -3428,21 +2774,7 @@
         <w:rPr>
           <w:lang w:val="de-DE"/>
         </w:rPr>
-        <w:t xml:space="preserve">Als nächstes wollen wir mittels </w:t>
-      </w:r>
-      <w:proofErr w:type="spellStart"/>
-      <w:r>
-        <w:rPr>
-          <w:lang w:val="de-DE"/>
-        </w:rPr>
-        <w:t>ssh</w:t>
-      </w:r>
-      <w:proofErr w:type="spellEnd"/>
-      <w:r>
-        <w:rPr>
-          <w:lang w:val="de-DE"/>
-        </w:rPr>
-        <w:t xml:space="preserve"> ein Directory erstellen.</w:t>
+        <w:t>Als nächstes wollen wir mittels ssh ein Directory erstellen.</w:t>
       </w:r>
     </w:p>
     <w:p>
@@ -3455,7 +2787,6 @@
           <w:lang w:val="en-US"/>
         </w:rPr>
       </w:pPr>
-      <w:proofErr w:type="spellStart"/>
       <w:r>
         <w:rPr>
           <w:rFonts w:ascii="Consolas" w:hAnsi="Consolas" w:cs="Consolas"/>
@@ -3463,19 +2794,37 @@
           <w:sz w:val="22"/>
           <w:lang w:val="en-US"/>
         </w:rPr>
-        <w:t>ssh</w:t>
-      </w:r>
-      <w:proofErr w:type="spellEnd"/>
-      <w:r>
+        <w:t>ssh b@B mkdir -p .ssh</w:t>
+      </w:r>
+    </w:p>
+    <w:p>
+      <w:pPr>
+        <w:rPr>
+          <w:lang w:val="en-US"/>
+        </w:rPr>
+      </w:pPr>
+    </w:p>
+    <w:p>
+      <w:pPr>
+        <w:spacing w:after="0"/>
+      </w:pPr>
+      <w:r>
+        <w:t>Bevor man jetzt sich ohne Password</w:t>
+      </w:r>
+      <w:r>
+        <w:t>eingabe mit einem anderen Computer verbinden kann muss man noch den public key in die authorized_keys  schreiben.</w:t>
+      </w:r>
+    </w:p>
+    <w:p>
+      <w:pPr>
+        <w:pStyle w:val="HTMLVorformatiert"/>
         <w:rPr>
           <w:rFonts w:ascii="Consolas" w:hAnsi="Consolas" w:cs="Consolas"/>
           <w:b/>
           <w:sz w:val="22"/>
           <w:lang w:val="en-US"/>
         </w:rPr>
-        <w:t xml:space="preserve"> </w:t>
-      </w:r>
-      <w:proofErr w:type="spellStart"/>
+      </w:pPr>
       <w:r>
         <w:rPr>
           <w:rFonts w:ascii="Consolas" w:hAnsi="Consolas" w:cs="Consolas"/>
@@ -3483,210 +2832,7 @@
           <w:sz w:val="22"/>
           <w:lang w:val="en-US"/>
         </w:rPr>
-        <w:t>b@B</w:t>
-      </w:r>
-      <w:proofErr w:type="spellEnd"/>
-      <w:r>
-        <w:rPr>
-          <w:rFonts w:ascii="Consolas" w:hAnsi="Consolas" w:cs="Consolas"/>
-          <w:b/>
-          <w:sz w:val="22"/>
-          <w:lang w:val="en-US"/>
-        </w:rPr>
-        <w:t xml:space="preserve"> </w:t>
-      </w:r>
-      <w:proofErr w:type="spellStart"/>
-      <w:r>
-        <w:rPr>
-          <w:rFonts w:ascii="Consolas" w:hAnsi="Consolas" w:cs="Consolas"/>
-          <w:b/>
-          <w:sz w:val="22"/>
-          <w:lang w:val="en-US"/>
-        </w:rPr>
-        <w:t>mkdir</w:t>
-      </w:r>
-      <w:proofErr w:type="spellEnd"/>
-      <w:r>
-        <w:rPr>
-          <w:rFonts w:ascii="Consolas" w:hAnsi="Consolas" w:cs="Consolas"/>
-          <w:b/>
-          <w:sz w:val="22"/>
-          <w:lang w:val="en-US"/>
-        </w:rPr>
-        <w:t xml:space="preserve"> -p .</w:t>
-      </w:r>
-      <w:proofErr w:type="spellStart"/>
-      <w:r>
-        <w:rPr>
-          <w:rFonts w:ascii="Consolas" w:hAnsi="Consolas" w:cs="Consolas"/>
-          <w:b/>
-          <w:sz w:val="22"/>
-          <w:lang w:val="en-US"/>
-        </w:rPr>
-        <w:t>ssh</w:t>
-      </w:r>
-      <w:proofErr w:type="spellEnd"/>
-    </w:p>
-    <w:p>
-      <w:pPr>
-        <w:rPr>
-          <w:lang w:val="en-US"/>
-        </w:rPr>
-      </w:pPr>
-    </w:p>
-    <w:p>
-      <w:pPr>
-        <w:spacing w:after="0"/>
-      </w:pPr>
-      <w:r>
-        <w:t>Bevor man jetzt sich ohne Password</w:t>
-      </w:r>
-      <w:r>
-        <w:t xml:space="preserve">eingabe mit einem anderen Computer verbinden kann muss man noch den </w:t>
-      </w:r>
-      <w:proofErr w:type="spellStart"/>
-      <w:r>
-        <w:t>public</w:t>
-      </w:r>
-      <w:proofErr w:type="spellEnd"/>
-      <w:r>
-        <w:t xml:space="preserve"> </w:t>
-      </w:r>
-      <w:proofErr w:type="spellStart"/>
-      <w:r>
-        <w:t>key</w:t>
-      </w:r>
-      <w:proofErr w:type="spellEnd"/>
-      <w:r>
-        <w:t xml:space="preserve"> in die </w:t>
-      </w:r>
-      <w:proofErr w:type="spellStart"/>
-      <w:r>
-        <w:t>authorized_keys</w:t>
-      </w:r>
-      <w:proofErr w:type="spellEnd"/>
-      <w:r>
-        <w:t xml:space="preserve">  schreiben.</w:t>
-      </w:r>
-    </w:p>
-    <w:p>
-      <w:pPr>
-        <w:pStyle w:val="HTMLVorformatiert"/>
-        <w:rPr>
-          <w:rFonts w:ascii="Consolas" w:hAnsi="Consolas" w:cs="Consolas"/>
-          <w:b/>
-          <w:sz w:val="22"/>
-          <w:lang w:val="en-US"/>
-        </w:rPr>
-      </w:pPr>
-      <w:r>
-        <w:rPr>
-          <w:rFonts w:ascii="Consolas" w:hAnsi="Consolas" w:cs="Consolas"/>
-          <w:b/>
-          <w:sz w:val="22"/>
-          <w:lang w:val="en-US"/>
-        </w:rPr>
-        <w:t>cat .</w:t>
-      </w:r>
-      <w:proofErr w:type="spellStart"/>
-      <w:r>
-        <w:rPr>
-          <w:rFonts w:ascii="Consolas" w:hAnsi="Consolas" w:cs="Consolas"/>
-          <w:b/>
-          <w:sz w:val="22"/>
-          <w:lang w:val="en-US"/>
-        </w:rPr>
-        <w:t>ssh</w:t>
-      </w:r>
-      <w:proofErr w:type="spellEnd"/>
-      <w:r>
-        <w:rPr>
-          <w:rFonts w:ascii="Consolas" w:hAnsi="Consolas" w:cs="Consolas"/>
-          <w:b/>
-          <w:sz w:val="22"/>
-          <w:lang w:val="en-US"/>
-        </w:rPr>
-        <w:t xml:space="preserve">/id_rsa.pub | </w:t>
-      </w:r>
-      <w:proofErr w:type="spellStart"/>
-      <w:r>
-        <w:rPr>
-          <w:rFonts w:ascii="Consolas" w:hAnsi="Consolas" w:cs="Consolas"/>
-          <w:b/>
-          <w:sz w:val="22"/>
-          <w:lang w:val="en-US"/>
-        </w:rPr>
-        <w:t>ssh</w:t>
-      </w:r>
-      <w:proofErr w:type="spellEnd"/>
-      <w:r>
-        <w:rPr>
-          <w:rFonts w:ascii="Consolas" w:hAnsi="Consolas" w:cs="Consolas"/>
-          <w:b/>
-          <w:sz w:val="22"/>
-          <w:lang w:val="en-US"/>
-        </w:rPr>
-        <w:t xml:space="preserve"> </w:t>
-      </w:r>
-      <w:proofErr w:type="spellStart"/>
-      <w:r>
-        <w:rPr>
-          <w:rFonts w:ascii="Consolas" w:hAnsi="Consolas" w:cs="Consolas"/>
-          <w:b/>
-          <w:sz w:val="22"/>
-          <w:lang w:val="en-US"/>
-        </w:rPr>
-        <w:t>b@B</w:t>
-      </w:r>
-      <w:proofErr w:type="spellEnd"/>
-      <w:r>
-        <w:rPr>
-          <w:rFonts w:ascii="Consolas" w:hAnsi="Consolas" w:cs="Consolas"/>
-          <w:b/>
-          <w:sz w:val="22"/>
-          <w:lang w:val="en-US"/>
-        </w:rPr>
-        <w:t xml:space="preserve"> 'cat &gt;&gt; .</w:t>
-      </w:r>
-      <w:proofErr w:type="spellStart"/>
-      <w:r>
-        <w:rPr>
-          <w:rFonts w:ascii="Consolas" w:hAnsi="Consolas" w:cs="Consolas"/>
-          <w:b/>
-          <w:sz w:val="22"/>
-          <w:lang w:val="en-US"/>
-        </w:rPr>
-        <w:t>ssh</w:t>
-      </w:r>
-      <w:proofErr w:type="spellEnd"/>
-      <w:r>
-        <w:rPr>
-          <w:rFonts w:ascii="Consolas" w:hAnsi="Consolas" w:cs="Consolas"/>
-          <w:b/>
-          <w:sz w:val="22"/>
-          <w:lang w:val="en-US"/>
-        </w:rPr>
-        <w:t>/</w:t>
-      </w:r>
-      <w:proofErr w:type="spellStart"/>
-      <w:r>
-        <w:rPr>
-          <w:rFonts w:ascii="Consolas" w:hAnsi="Consolas" w:cs="Consolas"/>
-          <w:b/>
-          <w:sz w:val="22"/>
-          <w:lang w:val="en-US"/>
-        </w:rPr>
-        <w:t>authorized_keys</w:t>
-      </w:r>
-      <w:proofErr w:type="spellEnd"/>
-      <w:r>
-        <w:rPr>
-          <w:rFonts w:ascii="Consolas" w:hAnsi="Consolas" w:cs="Consolas"/>
-          <w:b/>
-          <w:sz w:val="22"/>
-          <w:lang w:val="en-US"/>
-        </w:rPr>
-        <w:t>'</w:t>
+        <w:t>cat .ssh/id_rsa.pub | ssh b@B 'cat &gt;&gt; .ssh/authorized_keys'</w:t>
       </w:r>
     </w:p>
     <w:p>
@@ -3696,15 +2842,7 @@
     </w:p>
     <w:p>
       <w:r>
-        <w:t xml:space="preserve">Ab jetzt kann man mittels </w:t>
-      </w:r>
-      <w:proofErr w:type="spellStart"/>
-      <w:r>
-        <w:t>ssh</w:t>
-      </w:r>
-      <w:proofErr w:type="spellEnd"/>
-      <w:r>
-        <w:t xml:space="preserve"> sich automatisch ohne Passworteingabe verbinden.</w:t>
+        <w:t>Ab jetzt kann man mittels ssh sich automatisch ohne Passworteingabe verbinden.</w:t>
       </w:r>
       <w:r>
         <w:rPr>
@@ -3771,31 +2909,29 @@
           <w:lang w:val="en-US"/>
         </w:rPr>
       </w:pPr>
-      <w:proofErr w:type="spellStart"/>
       <w:r>
         <w:rPr>
           <w:rFonts w:ascii="Consolas" w:hAnsi="Consolas" w:cs="Consolas"/>
           <w:lang w:val="en-US"/>
         </w:rPr>
-        <w:t>cd</w:t>
-      </w:r>
-      <w:proofErr w:type="spellEnd"/>
+        <w:t>cd ori-orisyncng</w:t>
+      </w:r>
       <w:r>
         <w:rPr>
           <w:rFonts w:ascii="Consolas" w:hAnsi="Consolas" w:cs="Consolas"/>
           <w:lang w:val="en-US"/>
         </w:rPr>
-        <w:t xml:space="preserve"> </w:t>
-      </w:r>
-      <w:proofErr w:type="spellStart"/>
+        <w:br/>
+        <w:t>scons</w:t>
+      </w:r>
       <w:r>
         <w:rPr>
           <w:rFonts w:ascii="Consolas" w:hAnsi="Consolas" w:cs="Consolas"/>
           <w:lang w:val="en-US"/>
         </w:rPr>
-        <w:t>ori-orisyncng</w:t>
-      </w:r>
-      <w:proofErr w:type="spellEnd"/>
+        <w:br/>
+        <w:t>vim SConstruct</w:t>
+      </w:r>
       <w:r>
         <w:rPr>
           <w:rFonts w:ascii="Consolas" w:hAnsi="Consolas" w:cs="Consolas"/>
@@ -3803,32 +2939,40 @@
         </w:rPr>
         <w:br/>
       </w:r>
-      <w:proofErr w:type="spellStart"/>
+      <w:r>
+        <w:rPr>
+          <w:lang w:val="en-US"/>
+        </w:rPr>
+        <w:t xml:space="preserve">--&gt; change PREFIX to </w:t>
+      </w:r>
       <w:r>
         <w:rPr>
           <w:rFonts w:ascii="Consolas" w:hAnsi="Consolas" w:cs="Consolas"/>
           <w:lang w:val="en-US"/>
         </w:rPr>
-        <w:t>scons</w:t>
-      </w:r>
-      <w:proofErr w:type="spellEnd"/>
+        <w:t>/usr/local/</w:t>
+      </w:r>
+      <w:r>
+        <w:rPr>
+          <w:lang w:val="en-US"/>
+        </w:rPr>
+        <w:t xml:space="preserve"> instead of </w:t>
+      </w:r>
       <w:r>
         <w:rPr>
           <w:rFonts w:ascii="Consolas" w:hAnsi="Consolas" w:cs="Consolas"/>
           <w:lang w:val="en-US"/>
         </w:rPr>
-        <w:br/>
-        <w:t xml:space="preserve">vim </w:t>
-      </w:r>
-      <w:proofErr w:type="spellStart"/>
+        <w:t>/usr/local/bin</w:t>
+      </w:r>
       <w:r>
         <w:rPr>
           <w:rFonts w:ascii="Consolas" w:hAnsi="Consolas" w:cs="Consolas"/>
           <w:lang w:val="en-US"/>
         </w:rPr>
-        <w:t>SConstruct</w:t>
-      </w:r>
-      <w:proofErr w:type="spellEnd"/>
+        <w:br/>
+        <w:t>sudo scons install</w:t>
+      </w:r>
       <w:r>
         <w:rPr>
           <w:rFonts w:ascii="Consolas" w:hAnsi="Consolas" w:cs="Consolas"/>
@@ -3838,183 +2982,48 @@
       </w:r>
       <w:r>
         <w:rPr>
-          <w:lang w:val="en-US"/>
-        </w:rPr>
-        <w:t xml:space="preserve">--&gt; change PREFIX to </w:t>
-      </w:r>
-      <w:r>
-        <w:rPr>
           <w:rFonts w:ascii="Consolas" w:hAnsi="Consolas" w:cs="Consolas"/>
           <w:lang w:val="en-US"/>
         </w:rPr>
-        <w:t>/</w:t>
-      </w:r>
-      <w:proofErr w:type="spellStart"/>
+        <w:br/>
+        <w:t xml:space="preserve">exchange id_rsa.pub to authorized_keys (look </w:t>
+      </w:r>
       <w:r>
         <w:rPr>
           <w:rFonts w:ascii="Consolas" w:hAnsi="Consolas" w:cs="Consolas"/>
           <w:lang w:val="en-US"/>
         </w:rPr>
-        <w:t>usr</w:t>
-      </w:r>
-      <w:proofErr w:type="spellEnd"/>
+        <w:t>in</w:t>
+      </w:r>
       <w:r>
         <w:rPr>
           <w:rFonts w:ascii="Consolas" w:hAnsi="Consolas" w:cs="Consolas"/>
           <w:lang w:val="en-US"/>
         </w:rPr>
-        <w:t>/local/</w:t>
-      </w:r>
-      <w:r>
-        <w:rPr>
-          <w:lang w:val="en-US"/>
-        </w:rPr>
-        <w:t xml:space="preserve"> instead of </w:t>
+        <w:t>to the SSH headline)</w:t>
       </w:r>
       <w:r>
         <w:rPr>
           <w:rFonts w:ascii="Consolas" w:hAnsi="Consolas" w:cs="Consolas"/>
           <w:lang w:val="en-US"/>
         </w:rPr>
-        <w:t>/</w:t>
-      </w:r>
-      <w:proofErr w:type="spellStart"/>
+        <w:br/>
+      </w:r>
       <w:r>
         <w:rPr>
           <w:rFonts w:ascii="Consolas" w:hAnsi="Consolas" w:cs="Consolas"/>
           <w:lang w:val="en-US"/>
         </w:rPr>
-        <w:t>usr</w:t>
-      </w:r>
-      <w:proofErr w:type="spellEnd"/>
+        <w:br/>
+        <w:t>orisync init</w:t>
+      </w:r>
       <w:r>
         <w:rPr>
           <w:rFonts w:ascii="Consolas" w:hAnsi="Consolas" w:cs="Consolas"/>
           <w:lang w:val="en-US"/>
         </w:rPr>
-        <w:t>/local/bin</w:t>
-      </w:r>
-      <w:r>
-        <w:rPr>
-          <w:rFonts w:ascii="Consolas" w:hAnsi="Consolas" w:cs="Consolas"/>
-          <w:lang w:val="en-US"/>
-        </w:rPr>
         <w:br/>
       </w:r>
-      <w:proofErr w:type="spellStart"/>
-      <w:r>
-        <w:rPr>
-          <w:rFonts w:ascii="Consolas" w:hAnsi="Consolas" w:cs="Consolas"/>
-          <w:lang w:val="en-US"/>
-        </w:rPr>
-        <w:t>sudo</w:t>
-      </w:r>
-      <w:proofErr w:type="spellEnd"/>
-      <w:r>
-        <w:rPr>
-          <w:rFonts w:ascii="Consolas" w:hAnsi="Consolas" w:cs="Consolas"/>
-          <w:lang w:val="en-US"/>
-        </w:rPr>
-        <w:t xml:space="preserve"> </w:t>
-      </w:r>
-      <w:proofErr w:type="spellStart"/>
-      <w:r>
-        <w:rPr>
-          <w:rFonts w:ascii="Consolas" w:hAnsi="Consolas" w:cs="Consolas"/>
-          <w:lang w:val="en-US"/>
-        </w:rPr>
-        <w:t>scons</w:t>
-      </w:r>
-      <w:proofErr w:type="spellEnd"/>
-      <w:r>
-        <w:rPr>
-          <w:rFonts w:ascii="Consolas" w:hAnsi="Consolas" w:cs="Consolas"/>
-          <w:lang w:val="en-US"/>
-        </w:rPr>
-        <w:t xml:space="preserve"> install</w:t>
-      </w:r>
-      <w:r>
-        <w:rPr>
-          <w:rFonts w:ascii="Consolas" w:hAnsi="Consolas" w:cs="Consolas"/>
-          <w:lang w:val="en-US"/>
-        </w:rPr>
-        <w:br/>
-      </w:r>
-      <w:r>
-        <w:rPr>
-          <w:rFonts w:ascii="Consolas" w:hAnsi="Consolas" w:cs="Consolas"/>
-          <w:lang w:val="en-US"/>
-        </w:rPr>
-        <w:br/>
-        <w:t xml:space="preserve">exchange id_rsa.pub to </w:t>
-      </w:r>
-      <w:proofErr w:type="spellStart"/>
-      <w:r>
-        <w:rPr>
-          <w:rFonts w:ascii="Consolas" w:hAnsi="Consolas" w:cs="Consolas"/>
-          <w:lang w:val="en-US"/>
-        </w:rPr>
-        <w:t>authorized_keys</w:t>
-      </w:r>
-      <w:proofErr w:type="spellEnd"/>
-      <w:r>
-        <w:rPr>
-          <w:rFonts w:ascii="Consolas" w:hAnsi="Consolas" w:cs="Consolas"/>
-          <w:lang w:val="en-US"/>
-        </w:rPr>
-        <w:t xml:space="preserve"> (look </w:t>
-      </w:r>
-      <w:r>
-        <w:rPr>
-          <w:rFonts w:ascii="Consolas" w:hAnsi="Consolas" w:cs="Consolas"/>
-          <w:lang w:val="en-US"/>
-        </w:rPr>
-        <w:t>in</w:t>
-      </w:r>
-      <w:r>
-        <w:rPr>
-          <w:rFonts w:ascii="Consolas" w:hAnsi="Consolas" w:cs="Consolas"/>
-          <w:lang w:val="en-US"/>
-        </w:rPr>
-        <w:t>to the SSH headline)</w:t>
-      </w:r>
-      <w:r>
-        <w:rPr>
-          <w:rFonts w:ascii="Consolas" w:hAnsi="Consolas" w:cs="Consolas"/>
-          <w:lang w:val="en-US"/>
-        </w:rPr>
-        <w:br/>
-      </w:r>
-      <w:r>
-        <w:rPr>
-          <w:rFonts w:ascii="Consolas" w:hAnsi="Consolas" w:cs="Consolas"/>
-          <w:lang w:val="en-US"/>
-        </w:rPr>
-        <w:br/>
-      </w:r>
-      <w:proofErr w:type="spellStart"/>
-      <w:r>
-        <w:rPr>
-          <w:rFonts w:ascii="Consolas" w:hAnsi="Consolas" w:cs="Consolas"/>
-          <w:lang w:val="en-US"/>
-        </w:rPr>
-        <w:t>orisync</w:t>
-      </w:r>
-      <w:proofErr w:type="spellEnd"/>
-      <w:r>
-        <w:rPr>
-          <w:rFonts w:ascii="Consolas" w:hAnsi="Consolas" w:cs="Consolas"/>
-          <w:lang w:val="en-US"/>
-        </w:rPr>
-        <w:t xml:space="preserve"> init</w:t>
-      </w:r>
-      <w:r>
-        <w:rPr>
-          <w:rFonts w:ascii="Consolas" w:hAnsi="Consolas" w:cs="Consolas"/>
-          <w:lang w:val="en-US"/>
-        </w:rPr>
-        <w:br/>
-      </w:r>
     </w:p>
     <w:p>
       <w:r>
@@ -4024,15 +3033,7 @@
         <w:t>ORI</w:t>
       </w:r>
       <w:r>
-        <w:t xml:space="preserve"> und die </w:t>
-      </w:r>
-      <w:proofErr w:type="spellStart"/>
-      <w:r>
-        <w:t>Repositories</w:t>
-      </w:r>
-      <w:proofErr w:type="spellEnd"/>
-      <w:r>
-        <w:t xml:space="preserve"> konfiguriert.</w:t>
+        <w:t xml:space="preserve"> und die Repositories konfiguriert.</w:t>
       </w:r>
       <w:r>
         <w:rPr>
@@ -4051,40 +3052,12 @@
       </w:pPr>
       <w:r>
         <w:lastRenderedPageBreak/>
-        <w:t xml:space="preserve">-------- Wenn kein externes </w:t>
-      </w:r>
-      <w:proofErr w:type="spellStart"/>
-      <w:r>
-        <w:t>repository</w:t>
-      </w:r>
-      <w:proofErr w:type="spellEnd"/>
-      <w:r>
-        <w:t xml:space="preserve"> existiert nimm diesen Teil ---------</w:t>
+        <w:t>-------- Wenn kein externes repository existiert nimm diesen Teil ---------</w:t>
       </w:r>
       <w:r>
         <w:br/>
-      </w:r>
-      <w:proofErr w:type="spellStart"/>
-      <w:r>
-        <w:t>ori</w:t>
-      </w:r>
-      <w:proofErr w:type="spellEnd"/>
-      <w:r>
-        <w:t xml:space="preserve"> </w:t>
-      </w:r>
-      <w:proofErr w:type="spellStart"/>
-      <w:r>
-        <w:t>newfs</w:t>
-      </w:r>
-      <w:proofErr w:type="spellEnd"/>
-      <w:r>
-        <w:t xml:space="preserve"> </w:t>
-      </w:r>
-      <w:proofErr w:type="spellStart"/>
-      <w:r>
-        <w:t>MyRepo</w:t>
-      </w:r>
-      <w:proofErr w:type="spellEnd"/>
+        <w:t>ori newfs MyRepo</w:t>
+      </w:r>
       <w:r>
         <w:tab/>
       </w:r>
@@ -4100,107 +3073,45 @@
       </w:r>
       <w:r>
         <w:br/>
-      </w:r>
-      <w:proofErr w:type="spellStart"/>
-      <w:r>
+        <w:t>orisync add /home/</w:t>
+      </w:r>
+      <w:r>
+        <w:t>user</w:t>
+      </w:r>
+      <w:r>
+        <w:t>/.ori/MyRepo.ori</w:t>
+      </w:r>
+      <w:r>
+        <w:tab/>
+        <w:t>#Hinzufügen des Repos</w:t>
+      </w:r>
+      <w:r>
+        <w:br/>
         <w:t>orisync</w:t>
       </w:r>
-      <w:proofErr w:type="spellEnd"/>
-      <w:r>
-        <w:t xml:space="preserve"> </w:t>
-      </w:r>
-      <w:proofErr w:type="spellStart"/>
-      <w:r>
-        <w:t>add</w:t>
-      </w:r>
-      <w:proofErr w:type="spellEnd"/>
-      <w:r>
-        <w:t xml:space="preserve"> /</w:t>
-      </w:r>
-      <w:proofErr w:type="spellStart"/>
-      <w:r>
-        <w:t>home</w:t>
-      </w:r>
-      <w:proofErr w:type="spellEnd"/>
-      <w:r>
-        <w:t>/</w:t>
-      </w:r>
-      <w:proofErr w:type="spellStart"/>
-      <w:r>
-        <w:t>user</w:t>
-      </w:r>
-      <w:proofErr w:type="spellEnd"/>
-      <w:r>
-        <w:t>/.</w:t>
-      </w:r>
-      <w:proofErr w:type="spellStart"/>
-      <w:r>
-        <w:t>ori</w:t>
-      </w:r>
-      <w:proofErr w:type="spellEnd"/>
-      <w:r>
-        <w:t>/MyRepo.ori</w:t>
-      </w:r>
       <w:r>
         <w:tab/>
-        <w:t xml:space="preserve">#Hinzufügen des </w:t>
-      </w:r>
-      <w:proofErr w:type="spellStart"/>
-      <w:r>
-        <w:t>Repos</w:t>
-      </w:r>
-      <w:proofErr w:type="spellEnd"/>
+      </w:r>
+      <w:r>
+        <w:tab/>
+      </w:r>
+      <w:r>
+        <w:tab/>
+      </w:r>
+      <w:r>
+        <w:tab/>
+      </w:r>
+      <w:r>
+        <w:tab/>
+      </w:r>
+      <w:r>
+        <w:tab/>
+        <w:t xml:space="preserve">#Vorbereiten der .ori Datei </w:t>
+      </w:r>
       <w:r>
         <w:br/>
-      </w:r>
-      <w:proofErr w:type="spellStart"/>
-      <w:r>
-        <w:t>orisync</w:t>
-      </w:r>
-      <w:proofErr w:type="spellEnd"/>
-      <w:r>
-        <w:tab/>
-      </w:r>
-      <w:r>
-        <w:tab/>
-      </w:r>
-      <w:r>
-        <w:tab/>
-      </w:r>
-      <w:r>
-        <w:tab/>
-      </w:r>
-      <w:r>
-        <w:tab/>
-      </w:r>
-      <w:r>
-        <w:tab/>
-        <w:t>#Vorbereiten der .</w:t>
-      </w:r>
-      <w:proofErr w:type="spellStart"/>
-      <w:r>
-        <w:t>ori</w:t>
-      </w:r>
-      <w:proofErr w:type="spellEnd"/>
-      <w:r>
-        <w:t xml:space="preserve"> Datei </w:t>
-      </w:r>
-      <w:r>
-        <w:br/>
-      </w:r>
-      <w:proofErr w:type="spellStart"/>
-      <w:r>
-        <w:t>orisync</w:t>
-      </w:r>
-      <w:proofErr w:type="spellEnd"/>
-      <w:r>
-        <w:t xml:space="preserve"> </w:t>
-      </w:r>
-      <w:proofErr w:type="spellStart"/>
-      <w:r>
-        <w:t>list</w:t>
-      </w:r>
-      <w:proofErr w:type="spellEnd"/>
+        <w:t>orisync list</w:t>
+      </w:r>
       <w:r>
         <w:tab/>
       </w:r>
@@ -4218,43 +3129,15 @@
         <w:t>#</w:t>
       </w:r>
       <w:r>
-        <w:t xml:space="preserve"> Überprüft ob du bereits </w:t>
-      </w:r>
-      <w:proofErr w:type="spellStart"/>
-      <w:r>
-        <w:t>gemounted</w:t>
-      </w:r>
-      <w:proofErr w:type="spellEnd"/>
-      <w:r>
-        <w:t xml:space="preserve"> bist oder nicht</w:t>
+        <w:t xml:space="preserve"> Überprüft ob du bereits gemounted bist oder nicht</w:t>
       </w:r>
       <w:r>
         <w:br/>
       </w:r>
       <w:r>
         <w:br/>
-      </w:r>
-      <w:proofErr w:type="spellStart"/>
-      <w:r>
-        <w:t>mkdir</w:t>
-      </w:r>
-      <w:proofErr w:type="spellEnd"/>
-      <w:r>
-        <w:t xml:space="preserve"> </w:t>
-      </w:r>
-      <w:proofErr w:type="spellStart"/>
-      <w:r>
-        <w:t>ori</w:t>
-      </w:r>
-      <w:proofErr w:type="spellEnd"/>
-      <w:r>
-        <w:t>/</w:t>
-      </w:r>
-      <w:proofErr w:type="spellStart"/>
-      <w:r>
-        <w:t>MyRepo</w:t>
-      </w:r>
-      <w:proofErr w:type="spellEnd"/>
+        <w:t>mkdir ori/MyRepo</w:t>
+      </w:r>
       <w:r>
         <w:tab/>
       </w:r>
@@ -4270,55 +3153,14 @@
       </w:r>
       <w:r>
         <w:br/>
-      </w:r>
-      <w:proofErr w:type="spellStart"/>
-      <w:r>
-        <w:t>orifs</w:t>
-      </w:r>
-      <w:proofErr w:type="spellEnd"/>
-      <w:r>
-        <w:t xml:space="preserve"> /</w:t>
-      </w:r>
-      <w:proofErr w:type="spellStart"/>
-      <w:r>
-        <w:t>home</w:t>
-      </w:r>
-      <w:proofErr w:type="spellEnd"/>
-      <w:r>
-        <w:t>/</w:t>
-      </w:r>
-      <w:proofErr w:type="spellStart"/>
-      <w:r>
-        <w:t>user</w:t>
-      </w:r>
-      <w:proofErr w:type="spellEnd"/>
-      <w:r>
-        <w:t xml:space="preserve">/ </w:t>
-      </w:r>
-      <w:proofErr w:type="spellStart"/>
-      <w:r>
-        <w:t>ori-orisyncng</w:t>
-      </w:r>
-      <w:proofErr w:type="spellEnd"/>
-      <w:r>
-        <w:t xml:space="preserve"> </w:t>
-      </w:r>
-      <w:r>
-        <w:t>/</w:t>
-      </w:r>
-      <w:proofErr w:type="spellStart"/>
-      <w:r>
-        <w:t>ori</w:t>
-      </w:r>
-      <w:proofErr w:type="spellEnd"/>
-      <w:r>
-        <w:t>/</w:t>
-      </w:r>
-      <w:proofErr w:type="spellStart"/>
-      <w:r>
-        <w:t>MyRepo</w:t>
-      </w:r>
-      <w:proofErr w:type="spellEnd"/>
+        <w:t>orifs /home/</w:t>
+      </w:r>
+      <w:r>
+        <w:t xml:space="preserve">user/ ori-orisyncng </w:t>
+      </w:r>
+      <w:r>
+        <w:t>/ori/MyRepo</w:t>
+      </w:r>
       <w:r>
         <w:tab/>
         <w:t>#</w:t>
@@ -4331,12 +3173,8 @@
       </w:r>
       <w:r>
         <w:br/>
-      </w:r>
-      <w:proofErr w:type="spellStart"/>
-      <w:r>
         <w:t>mount</w:t>
       </w:r>
-      <w:proofErr w:type="spellEnd"/>
       <w:r>
         <w:tab/>
       </w:r>
@@ -4356,21 +3194,8 @@
         <w:tab/>
       </w:r>
       <w:r>
-        <w:t xml:space="preserve">#Versucht dich auf das </w:t>
-      </w:r>
-      <w:proofErr w:type="spellStart"/>
-      <w:r>
-        <w:t>Repo</w:t>
-      </w:r>
-      <w:proofErr w:type="spellEnd"/>
-      <w:r>
-        <w:t xml:space="preserve"> zu </w:t>
-      </w:r>
-      <w:proofErr w:type="spellStart"/>
-      <w:r>
-        <w:t>Mounten</w:t>
-      </w:r>
-      <w:proofErr w:type="spellEnd"/>
+        <w:t>#Versucht dich auf das Repo zu Mounten</w:t>
+      </w:r>
       <w:r>
         <w:rPr>
           <w:b/>
@@ -4406,7 +3231,7 @@
                     </pic:cNvPicPr>
                   </pic:nvPicPr>
                   <pic:blipFill>
-                    <a:blip r:embed="rId15"/>
+                    <a:blip r:embed="rId17"/>
                     <a:srcRect/>
                     <a:stretch>
                       <a:fillRect/>
@@ -4436,20 +3261,8 @@
       </w:r>
       <w:r>
         <w:br/>
-      </w:r>
-      <w:proofErr w:type="spellStart"/>
-      <w:r>
-        <w:t>orisync</w:t>
-      </w:r>
-      <w:proofErr w:type="spellEnd"/>
-      <w:r>
-        <w:t xml:space="preserve"> </w:t>
-      </w:r>
-      <w:proofErr w:type="spellStart"/>
-      <w:r>
-        <w:t>list</w:t>
-      </w:r>
-      <w:proofErr w:type="spellEnd"/>
+        <w:t>orisync list</w:t>
+      </w:r>
       <w:r>
         <w:tab/>
       </w:r>
@@ -4466,15 +3279,7 @@
         <w:tab/>
       </w:r>
       <w:r>
-        <w:t xml:space="preserve">#Überprüft ob du bereits </w:t>
-      </w:r>
-      <w:proofErr w:type="spellStart"/>
-      <w:r>
-        <w:t>gemounted</w:t>
-      </w:r>
-      <w:proofErr w:type="spellEnd"/>
-      <w:r>
-        <w:t xml:space="preserve"> bist oder nicht</w:t>
+        <w:t>#Überprüft ob du bereits gemounted bist oder nicht</w:t>
       </w:r>
     </w:p>
     <w:p>
@@ -4501,7 +3306,7 @@
                     </pic:cNvPicPr>
                   </pic:nvPicPr>
                   <pic:blipFill>
-                    <a:blip r:embed="rId16"/>
+                    <a:blip r:embed="rId18"/>
                     <a:srcRect/>
                     <a:stretch>
                       <a:fillRect/>
@@ -4560,7 +3365,7 @@
                     </pic:cNvPicPr>
                   </pic:nvPicPr>
                   <pic:blipFill>
-                    <a:blip r:embed="rId17"/>
+                    <a:blip r:embed="rId19"/>
                     <a:srcRect t="1362" r="20826" b="21259"/>
                     <a:stretch>
                       <a:fillRect/>
@@ -4601,23 +3406,7 @@
           <w:sz w:val="20"/>
           <w:lang w:val="de-DE"/>
         </w:rPr>
-        <w:t xml:space="preserve">Nach dem </w:t>
-      </w:r>
-      <w:proofErr w:type="spellStart"/>
-      <w:r>
-        <w:rPr>
-          <w:sz w:val="20"/>
-          <w:lang w:val="de-DE"/>
-        </w:rPr>
-        <w:t>Mounten</w:t>
-      </w:r>
-      <w:proofErr w:type="spellEnd"/>
-      <w:r>
-        <w:rPr>
-          <w:sz w:val="20"/>
-          <w:lang w:val="de-DE"/>
-        </w:rPr>
-        <w:t xml:space="preserve"> sollte im Arbeitsplatz das File System erscheinen und auswählbar sein.</w:t>
+        <w:t>Nach dem Mounten sollte im Arbeitsplatz das File System erscheinen und auswählbar sein.</w:t>
       </w:r>
       <w:r>
         <w:rPr>
@@ -4646,57 +3435,16 @@
       </w:pPr>
       <w:r>
         <w:lastRenderedPageBreak/>
-        <w:t xml:space="preserve">-------- Wenn bereits ein externes </w:t>
-      </w:r>
-      <w:proofErr w:type="spellStart"/>
-      <w:r>
-        <w:t>repository</w:t>
-      </w:r>
-      <w:proofErr w:type="spellEnd"/>
-      <w:r>
-        <w:t xml:space="preserve"> existiert nimm diesen Teil ---------</w:t>
+        <w:t>-------- Wenn bereits ein externes repository existiert nimm diesen Teil ---------</w:t>
       </w:r>
       <w:r>
         <w:br/>
-      </w:r>
-      <w:proofErr w:type="spellStart"/>
-      <w:r>
-        <w:t>ori</w:t>
-      </w:r>
-      <w:proofErr w:type="spellEnd"/>
-      <w:r>
-        <w:t xml:space="preserve"> </w:t>
-      </w:r>
-      <w:proofErr w:type="spellStart"/>
-      <w:r>
-        <w:t>replicate</w:t>
-      </w:r>
-      <w:proofErr w:type="spellEnd"/>
-      <w:r>
-        <w:t xml:space="preserve"> </w:t>
-      </w:r>
-      <w:proofErr w:type="spellStart"/>
-      <w:r>
-        <w:t>mike@vmxubuntu:MyRepo</w:t>
-      </w:r>
-      <w:proofErr w:type="spellEnd"/>
+        <w:t>ori replicate mike@vmxubuntu:MyRepo</w:t>
+      </w:r>
       <w:r>
         <w:tab/>
-        <w:t>#Herunterladen der .</w:t>
-      </w:r>
-      <w:proofErr w:type="spellStart"/>
-      <w:r>
-        <w:t>ori</w:t>
-      </w:r>
-      <w:proofErr w:type="spellEnd"/>
-      <w:r>
-        <w:t xml:space="preserve"> Datei eines externen </w:t>
-      </w:r>
-      <w:proofErr w:type="spellStart"/>
-      <w:r>
-        <w:t>Repos</w:t>
-      </w:r>
-      <w:proofErr w:type="spellEnd"/>
+        <w:t>#Herunterladen der .ori Datei eines externen Repos</w:t>
+      </w:r>
     </w:p>
     <w:p>
       <w:pPr>
@@ -4725,7 +3473,7 @@
                     </pic:cNvPicPr>
                   </pic:nvPicPr>
                   <pic:blipFill>
-                    <a:blip r:embed="rId18"/>
+                    <a:blip r:embed="rId20"/>
                     <a:srcRect r="1653"/>
                     <a:stretch>
                       <a:fillRect/>
@@ -4755,107 +3503,39 @@
       </w:r>
       <w:r>
         <w:br/>
-      </w:r>
-      <w:proofErr w:type="spellStart"/>
-      <w:r>
+        <w:t>orisync add /home/mike/.ori/MyRepo.ori</w:t>
+      </w:r>
+      <w:r>
+        <w:tab/>
+        <w:t>#Hinzufügen des Repos</w:t>
+      </w:r>
+      <w:r>
+        <w:br/>
         <w:t>orisync</w:t>
       </w:r>
-      <w:proofErr w:type="spellEnd"/>
-      <w:r>
-        <w:t xml:space="preserve"> </w:t>
-      </w:r>
-      <w:proofErr w:type="spellStart"/>
-      <w:r>
-        <w:t>add</w:t>
-      </w:r>
-      <w:proofErr w:type="spellEnd"/>
-      <w:r>
-        <w:t xml:space="preserve"> /</w:t>
-      </w:r>
-      <w:proofErr w:type="spellStart"/>
-      <w:r>
-        <w:t>home</w:t>
-      </w:r>
-      <w:proofErr w:type="spellEnd"/>
-      <w:r>
-        <w:t>/</w:t>
-      </w:r>
-      <w:proofErr w:type="spellStart"/>
-      <w:r>
-        <w:t>mike</w:t>
-      </w:r>
-      <w:proofErr w:type="spellEnd"/>
-      <w:r>
-        <w:t>/.</w:t>
-      </w:r>
-      <w:proofErr w:type="spellStart"/>
-      <w:r>
-        <w:t>ori</w:t>
-      </w:r>
-      <w:proofErr w:type="spellEnd"/>
-      <w:r>
-        <w:t>/MyRepo.ori</w:t>
-      </w:r>
       <w:r>
         <w:tab/>
-        <w:t xml:space="preserve">#Hinzufügen des </w:t>
-      </w:r>
-      <w:proofErr w:type="spellStart"/>
-      <w:r>
-        <w:t>Repos</w:t>
-      </w:r>
-      <w:proofErr w:type="spellEnd"/>
+      </w:r>
+      <w:r>
+        <w:tab/>
+      </w:r>
+      <w:r>
+        <w:tab/>
+      </w:r>
+      <w:r>
+        <w:tab/>
+      </w:r>
+      <w:r>
+        <w:tab/>
+      </w:r>
+      <w:r>
+        <w:tab/>
+        <w:t>#Vorbereiten der .ori Datei</w:t>
+      </w:r>
       <w:r>
         <w:br/>
-      </w:r>
-      <w:proofErr w:type="spellStart"/>
-      <w:r>
-        <w:t>orisync</w:t>
-      </w:r>
-      <w:proofErr w:type="spellEnd"/>
-      <w:r>
-        <w:tab/>
-      </w:r>
-      <w:r>
-        <w:tab/>
-      </w:r>
-      <w:r>
-        <w:tab/>
-      </w:r>
-      <w:r>
-        <w:tab/>
-      </w:r>
-      <w:r>
-        <w:tab/>
-      </w:r>
-      <w:r>
-        <w:tab/>
-        <w:t>#Vorbereiten der .</w:t>
-      </w:r>
-      <w:proofErr w:type="spellStart"/>
-      <w:r>
-        <w:t>ori</w:t>
-      </w:r>
-      <w:proofErr w:type="spellEnd"/>
-      <w:r>
-        <w:t xml:space="preserve"> Datei</w:t>
-      </w:r>
-      <w:r>
-        <w:br/>
-      </w:r>
-      <w:proofErr w:type="spellStart"/>
-      <w:r>
-        <w:t>orisync</w:t>
-      </w:r>
-      <w:proofErr w:type="spellEnd"/>
-      <w:r>
-        <w:t xml:space="preserve"> </w:t>
-      </w:r>
-      <w:proofErr w:type="spellStart"/>
-      <w:r>
-        <w:t>list</w:t>
-      </w:r>
-      <w:proofErr w:type="spellEnd"/>
+        <w:t>orisync list</w:t>
+      </w:r>
       <w:r>
         <w:tab/>
       </w:r>
@@ -4873,43 +3553,15 @@
         <w:t>#</w:t>
       </w:r>
       <w:r>
-        <w:t xml:space="preserve"> Überprüft ob du bereits </w:t>
-      </w:r>
-      <w:proofErr w:type="spellStart"/>
-      <w:r>
-        <w:t>gemounted</w:t>
-      </w:r>
-      <w:proofErr w:type="spellEnd"/>
-      <w:r>
-        <w:t xml:space="preserve"> bist oder nicht</w:t>
+        <w:t xml:space="preserve"> Überprüft ob du bereits gemounted bist oder nicht</w:t>
       </w:r>
       <w:r>
         <w:br/>
       </w:r>
       <w:r>
         <w:br/>
-      </w:r>
-      <w:proofErr w:type="spellStart"/>
-      <w:r>
-        <w:t>mkdir</w:t>
-      </w:r>
-      <w:proofErr w:type="spellEnd"/>
-      <w:r>
-        <w:t xml:space="preserve"> </w:t>
-      </w:r>
-      <w:proofErr w:type="spellStart"/>
-      <w:r>
-        <w:t>ori</w:t>
-      </w:r>
-      <w:proofErr w:type="spellEnd"/>
-      <w:r>
-        <w:t>/</w:t>
-      </w:r>
-      <w:proofErr w:type="spellStart"/>
-      <w:r>
-        <w:t>MyRepo</w:t>
-      </w:r>
-      <w:proofErr w:type="spellEnd"/>
+        <w:t>mkdir ori/MyRepo</w:t>
+      </w:r>
       <w:r>
         <w:tab/>
       </w:r>
@@ -4925,55 +3577,14 @@
       </w:r>
       <w:r>
         <w:br/>
-      </w:r>
-      <w:proofErr w:type="spellStart"/>
-      <w:r>
-        <w:t>orifs</w:t>
-      </w:r>
-      <w:proofErr w:type="spellEnd"/>
-      <w:r>
-        <w:t xml:space="preserve"> /</w:t>
-      </w:r>
-      <w:proofErr w:type="spellStart"/>
-      <w:r>
-        <w:t>home</w:t>
-      </w:r>
-      <w:proofErr w:type="spellEnd"/>
-      <w:r>
-        <w:t>/</w:t>
-      </w:r>
-      <w:proofErr w:type="spellStart"/>
-      <w:r>
-        <w:t>user</w:t>
-      </w:r>
-      <w:proofErr w:type="spellEnd"/>
-      <w:r>
-        <w:t xml:space="preserve">/ </w:t>
-      </w:r>
-      <w:proofErr w:type="spellStart"/>
-      <w:r>
-        <w:t>ori-orisyncng</w:t>
-      </w:r>
-      <w:proofErr w:type="spellEnd"/>
-      <w:r>
-        <w:t xml:space="preserve"> </w:t>
-      </w:r>
-      <w:r>
-        <w:t>/</w:t>
-      </w:r>
-      <w:proofErr w:type="spellStart"/>
-      <w:r>
-        <w:t>ori</w:t>
-      </w:r>
-      <w:proofErr w:type="spellEnd"/>
-      <w:r>
-        <w:t>/</w:t>
-      </w:r>
-      <w:proofErr w:type="spellStart"/>
-      <w:r>
-        <w:t>MyRepo</w:t>
-      </w:r>
-      <w:proofErr w:type="spellEnd"/>
+        <w:t>orifs /home/</w:t>
+      </w:r>
+      <w:r>
+        <w:t xml:space="preserve">user/ ori-orisyncng </w:t>
+      </w:r>
+      <w:r>
+        <w:t>/ori/MyRepo</w:t>
+      </w:r>
       <w:r>
         <w:tab/>
       </w:r>
@@ -4988,12 +3599,8 @@
       </w:r>
       <w:r>
         <w:br/>
-      </w:r>
-      <w:proofErr w:type="spellStart"/>
-      <w:r>
         <w:t>mount</w:t>
       </w:r>
-      <w:proofErr w:type="spellEnd"/>
       <w:r>
         <w:tab/>
       </w:r>
@@ -5013,21 +3620,8 @@
         <w:tab/>
       </w:r>
       <w:r>
-        <w:t xml:space="preserve">#Versucht dich auf das </w:t>
-      </w:r>
-      <w:proofErr w:type="spellStart"/>
-      <w:r>
-        <w:t>Repo</w:t>
-      </w:r>
-      <w:proofErr w:type="spellEnd"/>
-      <w:r>
-        <w:t xml:space="preserve"> zu </w:t>
-      </w:r>
-      <w:proofErr w:type="spellStart"/>
-      <w:r>
-        <w:t>Mounten</w:t>
-      </w:r>
-      <w:proofErr w:type="spellEnd"/>
+        <w:t>#Versucht dich auf das Repo zu Mounten</w:t>
+      </w:r>
       <w:r>
         <w:rPr>
           <w:b/>
@@ -5065,7 +3659,7 @@
                     </pic:cNvPicPr>
                   </pic:nvPicPr>
                   <pic:blipFill>
-                    <a:blip r:embed="rId15"/>
+                    <a:blip r:embed="rId17"/>
                     <a:srcRect/>
                     <a:stretch>
                       <a:fillRect/>
@@ -5095,20 +3689,8 @@
       </w:r>
       <w:r>
         <w:br/>
-      </w:r>
-      <w:proofErr w:type="spellStart"/>
-      <w:r>
-        <w:t>orisync</w:t>
-      </w:r>
-      <w:proofErr w:type="spellEnd"/>
-      <w:r>
-        <w:t xml:space="preserve"> </w:t>
-      </w:r>
-      <w:proofErr w:type="spellStart"/>
-      <w:r>
-        <w:t>list</w:t>
-      </w:r>
-      <w:proofErr w:type="spellEnd"/>
+        <w:t>orisync list</w:t>
+      </w:r>
       <w:r>
         <w:tab/>
       </w:r>
@@ -5125,15 +3707,7 @@
         <w:tab/>
       </w:r>
       <w:r>
-        <w:t xml:space="preserve">#Überprüft ob du bereits </w:t>
-      </w:r>
-      <w:proofErr w:type="spellStart"/>
-      <w:r>
-        <w:t>gemounted</w:t>
-      </w:r>
-      <w:proofErr w:type="spellEnd"/>
-      <w:r>
-        <w:t xml:space="preserve"> bist oder nicht</w:t>
+        <w:t>#Überprüft ob du bereits gemounted bist oder nicht</w:t>
       </w:r>
       <w:r>
         <w:br/>
@@ -5161,7 +3735,7 @@
                     </pic:cNvPicPr>
                   </pic:nvPicPr>
                   <pic:blipFill>
-                    <a:blip r:embed="rId16"/>
+                    <a:blip r:embed="rId18"/>
                     <a:srcRect/>
                     <a:stretch>
                       <a:fillRect/>
@@ -5220,7 +3794,7 @@
                     </pic:cNvPicPr>
                   </pic:nvPicPr>
                   <pic:blipFill>
-                    <a:blip r:embed="rId17"/>
+                    <a:blip r:embed="rId19"/>
                     <a:srcRect t="1362" r="20826" b="21259"/>
                     <a:stretch>
                       <a:fillRect/>
@@ -5261,23 +3835,7 @@
           <w:sz w:val="20"/>
           <w:lang w:val="de-DE"/>
         </w:rPr>
-        <w:t xml:space="preserve">Nach dem </w:t>
-      </w:r>
-      <w:proofErr w:type="spellStart"/>
-      <w:r>
-        <w:rPr>
-          <w:sz w:val="20"/>
-          <w:lang w:val="de-DE"/>
-        </w:rPr>
-        <w:t>Mounten</w:t>
-      </w:r>
-      <w:proofErr w:type="spellEnd"/>
-      <w:r>
-        <w:rPr>
-          <w:sz w:val="20"/>
-          <w:lang w:val="de-DE"/>
-        </w:rPr>
-        <w:t xml:space="preserve"> sollte im Arbeitsplatz das File System erscheinen und auswählbar sein.</w:t>
+        <w:t>Nach dem Mounten sollte im Arbeitsplatz das File System erscheinen und auswählbar sein.</w:t>
       </w:r>
       <w:r>
         <w:rPr>
@@ -5324,7 +3882,6 @@
         </w:rPr>
         <w:t>Mithilfe des Befehles "</w:t>
       </w:r>
-      <w:proofErr w:type="spellStart"/>
       <w:r>
         <w:rPr>
           <w:rFonts w:ascii="Consolas" w:hAnsi="Consolas" w:cs="Consolas"/>
@@ -5332,7 +3889,6 @@
         </w:rPr>
         <w:t>help</w:t>
       </w:r>
-      <w:proofErr w:type="spellEnd"/>
       <w:r>
         <w:rPr>
           <w:lang w:val="de-DE"/>
@@ -5388,7 +3944,7 @@
                     </pic:cNvPicPr>
                   </pic:nvPicPr>
                   <pic:blipFill>
-                    <a:blip r:embed="rId19"/>
+                    <a:blip r:embed="rId21"/>
                     <a:srcRect/>
                     <a:stretch>
                       <a:fillRect/>
@@ -5445,27 +4001,18 @@
         </w:rPr>
         <w:t xml:space="preserve">dem </w:t>
       </w:r>
-      <w:proofErr w:type="spellStart"/>
       <w:r>
         <w:rPr>
           <w:sz w:val="20"/>
           <w:lang w:val="de-DE"/>
         </w:rPr>
-        <w:t>help</w:t>
-      </w:r>
-      <w:proofErr w:type="spellEnd"/>
+        <w:t>help B</w:t>
+      </w:r>
       <w:r>
         <w:rPr>
           <w:sz w:val="20"/>
           <w:lang w:val="de-DE"/>
         </w:rPr>
-        <w:t xml:space="preserve"> B</w:t>
-      </w:r>
-      <w:r>
-        <w:rPr>
-          <w:sz w:val="20"/>
-          <w:lang w:val="de-DE"/>
-        </w:rPr>
         <w:t>efehl zur Verfügung stehen.</w:t>
       </w:r>
     </w:p>
@@ -5484,7 +4031,6 @@
         </w:rPr>
       </w:pPr>
       <w:bookmarkStart w:id="7" w:name="_Toc414567726"/>
-      <w:proofErr w:type="spellStart"/>
       <w:r>
         <w:rPr>
           <w:lang w:val="de-DE"/>
@@ -5492,41 +4038,18 @@
         <w:t>replicate</w:t>
       </w:r>
       <w:bookmarkEnd w:id="7"/>
-      <w:proofErr w:type="spellEnd"/>
-    </w:p>
-    <w:p>
-      <w:pPr>
-        <w:rPr>
-          <w:lang w:val="de-DE"/>
-        </w:rPr>
-      </w:pPr>
-      <w:proofErr w:type="spellStart"/>
-      <w:r>
-        <w:rPr>
-          <w:lang w:val="de-DE"/>
-        </w:rPr>
-        <w:t>Replicate</w:t>
-      </w:r>
-      <w:proofErr w:type="spellEnd"/>
-      <w:r>
-        <w:rPr>
-          <w:lang w:val="de-DE"/>
-        </w:rPr>
-        <w:t xml:space="preserve"> ermöglicht das Klonen eines bereits existierenden File Systems welches sich nicht auf dem lokalen Rechner befindet. Im weiteren Verlauf muss das so heruntergeladene .</w:t>
-      </w:r>
-      <w:proofErr w:type="spellStart"/>
-      <w:r>
-        <w:rPr>
-          <w:lang w:val="de-DE"/>
-        </w:rPr>
-        <w:t>ori</w:t>
-      </w:r>
-      <w:proofErr w:type="spellEnd"/>
-      <w:r>
-        <w:rPr>
-          <w:lang w:val="de-DE"/>
-        </w:rPr>
-        <w:t xml:space="preserve"> File noch eingebunden werden.</w:t>
+    </w:p>
+    <w:p>
+      <w:pPr>
+        <w:rPr>
+          <w:lang w:val="de-DE"/>
+        </w:rPr>
+      </w:pPr>
+      <w:r>
+        <w:rPr>
+          <w:lang w:val="de-DE"/>
+        </w:rPr>
+        <w:t>Replicate ermöglicht das Klonen eines bereits existierenden File Systems welches sich nicht auf dem lokalen Rechner befindet. Im weiteren Verlauf muss das so heruntergeladene .ori File noch eingebunden werden.</w:t>
       </w:r>
     </w:p>
     <w:p>
@@ -5558,7 +4081,7 @@
                     </pic:cNvPicPr>
                   </pic:nvPicPr>
                   <pic:blipFill>
-                    <a:blip r:embed="rId18"/>
+                    <a:blip r:embed="rId20"/>
                     <a:srcRect r="1653"/>
                     <a:stretch>
                       <a:fillRect/>
@@ -5595,7 +4118,6 @@
         </w:rPr>
       </w:pPr>
       <w:bookmarkStart w:id="8" w:name="_Toc414567727"/>
-      <w:proofErr w:type="spellStart"/>
       <w:r>
         <w:rPr>
           <w:lang w:val="de-DE"/>
@@ -5603,7 +4125,6 @@
         <w:t>snapshot</w:t>
       </w:r>
       <w:bookmarkEnd w:id="8"/>
-      <w:proofErr w:type="spellEnd"/>
     </w:p>
     <w:p>
       <w:pPr>
@@ -5670,7 +4191,7 @@
                     </pic:cNvPicPr>
                   </pic:nvPicPr>
                   <pic:blipFill>
-                    <a:blip r:embed="rId20"/>
+                    <a:blip r:embed="rId22"/>
                     <a:srcRect/>
                     <a:stretch>
                       <a:fillRect/>
@@ -5707,7 +4228,6 @@
         </w:rPr>
       </w:pPr>
       <w:bookmarkStart w:id="9" w:name="_Toc414567728"/>
-      <w:proofErr w:type="spellStart"/>
       <w:r>
         <w:rPr>
           <w:lang w:val="de-DE"/>
@@ -5715,7 +4235,6 @@
         <w:t>checkout</w:t>
       </w:r>
       <w:bookmarkEnd w:id="9"/>
-      <w:proofErr w:type="spellEnd"/>
     </w:p>
     <w:p>
       <w:pPr>
@@ -5784,7 +4303,6 @@
         </w:rPr>
       </w:pPr>
       <w:bookmarkStart w:id="11" w:name="_Toc414567730"/>
-      <w:proofErr w:type="spellStart"/>
       <w:r>
         <w:rPr>
           <w:lang w:val="de-DE"/>
@@ -5793,61 +4311,24 @@
         <w:t>filelog</w:t>
       </w:r>
       <w:bookmarkEnd w:id="11"/>
-      <w:proofErr w:type="spellEnd"/>
-    </w:p>
-    <w:p>
-      <w:pPr>
-        <w:rPr>
-          <w:lang w:val="de-DE"/>
-        </w:rPr>
-      </w:pPr>
-      <w:proofErr w:type="spellStart"/>
-      <w:r>
-        <w:rPr>
-          <w:lang w:val="de-DE"/>
-        </w:rPr>
-        <w:t>Filelog</w:t>
-      </w:r>
-      <w:proofErr w:type="spellEnd"/>
-      <w:r>
-        <w:rPr>
-          <w:lang w:val="de-DE"/>
-        </w:rPr>
-        <w:t xml:space="preserve"> gibt den User Informationen über die Änderungen einer einzigen Datei. In diesem Fall ist es nur log da es nur eine einzige Datei gibt die geloggt werden konnte.</w:t>
-      </w:r>
-      <w:r>
-        <w:rPr>
-          <w:lang w:val="de-DE"/>
-        </w:rPr>
-        <w:t xml:space="preserve"> Aufgerufen wäre der Befehl mittels </w:t>
-      </w:r>
-      <w:proofErr w:type="spellStart"/>
-      <w:r>
-        <w:rPr>
-          <w:lang w:val="de-DE"/>
-        </w:rPr>
-        <w:t>ori</w:t>
-      </w:r>
-      <w:proofErr w:type="spellEnd"/>
-      <w:r>
-        <w:rPr>
-          <w:lang w:val="de-DE"/>
-        </w:rPr>
-        <w:t xml:space="preserve"> </w:t>
-      </w:r>
-      <w:proofErr w:type="spellStart"/>
-      <w:r>
-        <w:rPr>
-          <w:lang w:val="de-DE"/>
-        </w:rPr>
-        <w:t>filelog</w:t>
-      </w:r>
-      <w:proofErr w:type="spellEnd"/>
-      <w:r>
-        <w:rPr>
-          <w:lang w:val="de-DE"/>
-        </w:rPr>
-        <w:t xml:space="preserve"> Secret.txt</w:t>
+    </w:p>
+    <w:p>
+      <w:pPr>
+        <w:rPr>
+          <w:lang w:val="de-DE"/>
+        </w:rPr>
+      </w:pPr>
+      <w:r>
+        <w:rPr>
+          <w:lang w:val="de-DE"/>
+        </w:rPr>
+        <w:t>Filelog gibt den User Informationen über die Änderungen einer einzigen Datei. In diesem Fall ist es nur log da es nur eine einzige Datei gibt die geloggt werden konnte.</w:t>
+      </w:r>
+      <w:r>
+        <w:rPr>
+          <w:lang w:val="de-DE"/>
+        </w:rPr>
+        <w:t xml:space="preserve"> Aufgerufen wäre der Befehl mittels ori filelog Secret.txt</w:t>
       </w:r>
     </w:p>
     <w:p>
@@ -5879,7 +4360,7 @@
                     </pic:cNvPicPr>
                   </pic:nvPicPr>
                   <pic:blipFill>
-                    <a:blip r:embed="rId21"/>
+                    <a:blip r:embed="rId23"/>
                     <a:srcRect/>
                     <a:stretch>
                       <a:fillRect/>
@@ -5916,7 +4397,6 @@
         </w:rPr>
       </w:pPr>
       <w:bookmarkStart w:id="12" w:name="_Toc414567731"/>
-      <w:proofErr w:type="spellStart"/>
       <w:r>
         <w:rPr>
           <w:lang w:val="de-DE"/>
@@ -5924,33 +4404,18 @@
         <w:t>list</w:t>
       </w:r>
       <w:bookmarkEnd w:id="12"/>
-      <w:proofErr w:type="spellEnd"/>
-    </w:p>
-    <w:p>
-      <w:pPr>
-        <w:rPr>
-          <w:lang w:val="de-DE"/>
-        </w:rPr>
-      </w:pPr>
-      <w:r>
-        <w:rPr>
-          <w:lang w:val="de-DE"/>
-        </w:rPr>
-        <w:t xml:space="preserve">Die List Befehl listet alle File Systeme auf mit denen er verbunden ist. Er zeigt also sowohl interne als auch externe </w:t>
-      </w:r>
-      <w:proofErr w:type="spellStart"/>
-      <w:r>
-        <w:rPr>
-          <w:lang w:val="de-DE"/>
-        </w:rPr>
-        <w:t>ori</w:t>
-      </w:r>
-      <w:proofErr w:type="spellEnd"/>
-      <w:r>
-        <w:rPr>
-          <w:lang w:val="de-DE"/>
-        </w:rPr>
-        <w:t xml:space="preserve"> </w:t>
+    </w:p>
+    <w:p>
+      <w:pPr>
+        <w:rPr>
+          <w:lang w:val="de-DE"/>
+        </w:rPr>
+      </w:pPr>
+      <w:r>
+        <w:rPr>
+          <w:lang w:val="de-DE"/>
+        </w:rPr>
+        <w:t xml:space="preserve">Die List Befehl listet alle File Systeme auf mit denen er verbunden ist. Er zeigt also sowohl interne als auch externe ori </w:t>
       </w:r>
       <w:r>
         <w:rPr>
@@ -5995,7 +4460,7 @@
                     </pic:cNvPicPr>
                   </pic:nvPicPr>
                   <pic:blipFill>
-                    <a:blip r:embed="rId22"/>
+                    <a:blip r:embed="rId24"/>
                     <a:srcRect/>
                     <a:stretch>
                       <a:fillRect/>
@@ -6069,7 +4534,7 @@
                     </pic:cNvPicPr>
                   </pic:nvPicPr>
                   <pic:blipFill>
-                    <a:blip r:embed="rId23"/>
+                    <a:blip r:embed="rId25"/>
                     <a:srcRect r="1983"/>
                     <a:stretch>
                       <a:fillRect/>
@@ -6139,21 +4604,7 @@
         <w:rPr>
           <w:lang w:val="de-DE"/>
         </w:rPr>
-        <w:t xml:space="preserve">Log gibt den User eine Übersicht über alle </w:t>
-      </w:r>
-      <w:proofErr w:type="spellStart"/>
-      <w:r>
-        <w:rPr>
-          <w:lang w:val="de-DE"/>
-        </w:rPr>
-        <w:t>Commits</w:t>
-      </w:r>
-      <w:proofErr w:type="spellEnd"/>
-      <w:r>
-        <w:rPr>
-          <w:lang w:val="de-DE"/>
-        </w:rPr>
-        <w:t xml:space="preserve"> die in dem Repository ausgeführt worden sind.</w:t>
+        <w:t>Log gibt den User eine Übersicht über alle Commits die in dem Repository ausgeführt worden sind.</w:t>
       </w:r>
     </w:p>
     <w:p>
@@ -6185,7 +4636,7 @@
                     </pic:cNvPicPr>
                   </pic:nvPicPr>
                   <pic:blipFill>
-                    <a:blip r:embed="rId21"/>
+                    <a:blip r:embed="rId23"/>
                     <a:srcRect/>
                     <a:stretch>
                       <a:fillRect/>
@@ -6222,7 +4673,6 @@
         </w:rPr>
       </w:pPr>
       <w:bookmarkStart w:id="14" w:name="_Toc414567733"/>
-      <w:proofErr w:type="spellStart"/>
       <w:r>
         <w:rPr>
           <w:lang w:val="de-DE"/>
@@ -6231,61 +4681,18 @@
         <w:t>merge</w:t>
       </w:r>
       <w:bookmarkEnd w:id="14"/>
-      <w:proofErr w:type="spellEnd"/>
-    </w:p>
-    <w:p>
-      <w:pPr>
-        <w:rPr>
-          <w:lang w:val="de-DE"/>
-        </w:rPr>
-      </w:pPr>
-      <w:r>
-        <w:rPr>
-          <w:lang w:val="de-DE"/>
-        </w:rPr>
-        <w:t xml:space="preserve">Ich mag keine </w:t>
-      </w:r>
-      <w:proofErr w:type="spellStart"/>
-      <w:r>
-        <w:rPr>
-          <w:lang w:val="de-DE"/>
-        </w:rPr>
-        <w:t>merges</w:t>
-      </w:r>
-      <w:proofErr w:type="spellEnd"/>
-      <w:r>
-        <w:rPr>
-          <w:lang w:val="de-DE"/>
-        </w:rPr>
-        <w:t xml:space="preserve"> und werde sie wahrscheinlich auch nie mögen. Aufgrund von eigener Faulheit und des Aufwandes welcher meist für einen erfolgreichen </w:t>
-      </w:r>
-      <w:proofErr w:type="spellStart"/>
-      <w:r>
-        <w:rPr>
-          <w:lang w:val="de-DE"/>
-        </w:rPr>
-        <w:t>merge</w:t>
-      </w:r>
-      <w:proofErr w:type="spellEnd"/>
-      <w:r>
-        <w:rPr>
-          <w:lang w:val="de-DE"/>
-        </w:rPr>
-        <w:t xml:space="preserve"> benötigt wird hier kein </w:t>
-      </w:r>
-      <w:proofErr w:type="spellStart"/>
-      <w:r>
-        <w:rPr>
-          <w:lang w:val="de-DE"/>
-        </w:rPr>
-        <w:t>example</w:t>
-      </w:r>
-      <w:proofErr w:type="spellEnd"/>
-      <w:r>
-        <w:rPr>
-          <w:lang w:val="de-DE"/>
-        </w:rPr>
-        <w:t xml:space="preserve"> Bild (Ich möchte wenigstens noch das Gefühl haben einen eigenen Willen zu haben).  </w:t>
+    </w:p>
+    <w:p>
+      <w:pPr>
+        <w:rPr>
+          <w:lang w:val="de-DE"/>
+        </w:rPr>
+      </w:pPr>
+      <w:r>
+        <w:rPr>
+          <w:lang w:val="de-DE"/>
+        </w:rPr>
+        <w:t xml:space="preserve">Ich mag keine merges und werde sie wahrscheinlich auch nie mögen. Aufgrund von eigener Faulheit und des Aufwandes welcher meist für einen erfolgreichen merge benötigt wird hier kein example Bild (Ich möchte wenigstens noch das Gefühl haben einen eigenen Willen zu haben).  </w:t>
       </w:r>
     </w:p>
     <w:p>
@@ -6296,7 +4703,6 @@
         </w:rPr>
       </w:pPr>
       <w:bookmarkStart w:id="15" w:name="_Toc414567734"/>
-      <w:proofErr w:type="spellStart"/>
       <w:r>
         <w:rPr>
           <w:lang w:val="de-DE"/>
@@ -6304,7 +4710,6 @@
         <w:t>newfs</w:t>
       </w:r>
       <w:bookmarkEnd w:id="15"/>
-      <w:proofErr w:type="spellEnd"/>
     </w:p>
     <w:p>
       <w:pPr>
@@ -6335,7 +4740,7 @@
                     </pic:cNvPicPr>
                   </pic:nvPicPr>
                   <pic:blipFill>
-                    <a:blip r:embed="rId24"/>
+                    <a:blip r:embed="rId26"/>
                     <a:srcRect/>
                     <a:stretch>
                       <a:fillRect/>
@@ -6390,55 +4795,13 @@
         <w:rPr>
           <w:lang w:val="de-DE"/>
         </w:rPr>
-        <w:t xml:space="preserve">Pull ermöglicht das Updaten der lokal gespeicherten temporären Daten die von einem </w:t>
-      </w:r>
-      <w:proofErr w:type="spellStart"/>
-      <w:r>
-        <w:rPr>
-          <w:lang w:val="de-DE"/>
-        </w:rPr>
-        <w:t>remoten</w:t>
-      </w:r>
-      <w:proofErr w:type="spellEnd"/>
-      <w:r>
-        <w:rPr>
-          <w:lang w:val="de-DE"/>
-        </w:rPr>
-        <w:t xml:space="preserve"> File System kommen. </w:t>
-      </w:r>
-      <w:r>
-        <w:rPr>
-          <w:lang w:val="de-DE"/>
-        </w:rPr>
-        <w:t xml:space="preserve">Man wird nicht durch </w:t>
-      </w:r>
-      <w:proofErr w:type="spellStart"/>
-      <w:r>
-        <w:rPr>
-          <w:lang w:val="de-DE"/>
-        </w:rPr>
-        <w:t>ori</w:t>
-      </w:r>
-      <w:proofErr w:type="spellEnd"/>
-      <w:r>
-        <w:rPr>
-          <w:lang w:val="de-DE"/>
-        </w:rPr>
-        <w:t xml:space="preserve"> </w:t>
-      </w:r>
-      <w:proofErr w:type="spellStart"/>
-      <w:r>
-        <w:rPr>
-          <w:lang w:val="de-DE"/>
-        </w:rPr>
-        <w:t>status</w:t>
-      </w:r>
-      <w:proofErr w:type="spellEnd"/>
-      <w:r>
-        <w:rPr>
-          <w:lang w:val="de-DE"/>
-        </w:rPr>
-        <w:t xml:space="preserve"> über die neueren Daten auf dem remote File System informiert.</w:t>
+        <w:t xml:space="preserve">Pull ermöglicht das Updaten der lokal gespeicherten temporären Daten die von einem remoten File System kommen. </w:t>
+      </w:r>
+      <w:r>
+        <w:rPr>
+          <w:lang w:val="de-DE"/>
+        </w:rPr>
+        <w:t>Man wird nicht durch ori status über die neueren Daten auf dem remote File System informiert.</w:t>
       </w:r>
     </w:p>
     <w:p>
@@ -6471,7 +4834,7 @@
                     </pic:cNvPicPr>
                   </pic:nvPicPr>
                   <pic:blipFill>
-                    <a:blip r:embed="rId25"/>
+                    <a:blip r:embed="rId27"/>
                     <a:srcRect/>
                     <a:stretch>
                       <a:fillRect/>
@@ -6545,7 +4908,7 @@
                     </pic:cNvPicPr>
                   </pic:nvPicPr>
                   <pic:blipFill>
-                    <a:blip r:embed="rId26"/>
+                    <a:blip r:embed="rId28"/>
                     <a:srcRect/>
                     <a:stretch>
                       <a:fillRect/>
@@ -6626,7 +4989,6 @@
         </w:rPr>
       </w:pPr>
       <w:bookmarkStart w:id="18" w:name="_Toc414567737"/>
-      <w:proofErr w:type="spellStart"/>
       <w:r>
         <w:rPr>
           <w:lang w:val="de-DE"/>
@@ -6634,27 +4996,18 @@
         <w:t>removefs</w:t>
       </w:r>
       <w:bookmarkEnd w:id="18"/>
-      <w:proofErr w:type="spellEnd"/>
-    </w:p>
-    <w:p>
-      <w:pPr>
-        <w:rPr>
-          <w:lang w:val="de-DE"/>
-        </w:rPr>
-      </w:pPr>
-      <w:proofErr w:type="spellStart"/>
-      <w:r>
-        <w:rPr>
-          <w:lang w:val="de-DE"/>
-        </w:rPr>
-        <w:t>Removefs</w:t>
-      </w:r>
-      <w:proofErr w:type="spellEnd"/>
-      <w:r>
-        <w:rPr>
-          <w:lang w:val="de-DE"/>
-        </w:rPr>
-        <w:t xml:space="preserve"> erlaubt das löschen lokaler File Systeme. Diese sind dann nicht mehr zugänglich und müssen vorher erst neu erstellt werden.</w:t>
+    </w:p>
+    <w:p>
+      <w:pPr>
+        <w:rPr>
+          <w:lang w:val="de-DE"/>
+        </w:rPr>
+      </w:pPr>
+      <w:r>
+        <w:rPr>
+          <w:lang w:val="de-DE"/>
+        </w:rPr>
+        <w:t>Removefs erlaubt das löschen lokaler File Systeme. Diese sind dann nicht mehr zugänglich und müssen vorher erst neu erstellt werden.</w:t>
       </w:r>
     </w:p>
     <w:p>
@@ -6687,7 +5040,7 @@
                     </pic:cNvPicPr>
                   </pic:nvPicPr>
                   <pic:blipFill>
-                    <a:blip r:embed="rId24"/>
+                    <a:blip r:embed="rId26"/>
                     <a:srcRect/>
                     <a:stretch>
                       <a:fillRect/>
@@ -6728,23 +5081,7 @@
           <w:sz w:val="20"/>
           <w:lang w:val="de-DE"/>
         </w:rPr>
-        <w:t xml:space="preserve">Erstellen eines neuen File Systems namens </w:t>
-      </w:r>
-      <w:proofErr w:type="spellStart"/>
-      <w:r>
-        <w:rPr>
-          <w:sz w:val="20"/>
-          <w:lang w:val="de-DE"/>
-        </w:rPr>
-        <w:t>Stuff</w:t>
-      </w:r>
-      <w:proofErr w:type="spellEnd"/>
-      <w:r>
-        <w:rPr>
-          <w:sz w:val="20"/>
-          <w:lang w:val="de-DE"/>
-        </w:rPr>
-        <w:t>.</w:t>
+        <w:t>Erstellen eines neuen File Systems namens Stuff.</w:t>
       </w:r>
     </w:p>
     <w:p>
@@ -6777,7 +5114,7 @@
                     </pic:cNvPicPr>
                   </pic:nvPicPr>
                   <pic:blipFill>
-                    <a:blip r:embed="rId27"/>
+                    <a:blip r:embed="rId29"/>
                     <a:srcRect/>
                     <a:stretch>
                       <a:fillRect/>
@@ -6846,7 +5183,6 @@
         </w:rPr>
       </w:pPr>
       <w:bookmarkStart w:id="19" w:name="_Toc414567738"/>
-      <w:proofErr w:type="spellStart"/>
       <w:r>
         <w:rPr>
           <w:lang w:val="de-DE"/>
@@ -6855,7 +5191,6 @@
         <w:t>show</w:t>
       </w:r>
       <w:bookmarkEnd w:id="19"/>
-      <w:proofErr w:type="spellEnd"/>
     </w:p>
     <w:p>
       <w:pPr>
@@ -6899,7 +5234,7 @@
                     </pic:cNvPicPr>
                   </pic:nvPicPr>
                   <pic:blipFill>
-                    <a:blip r:embed="rId28"/>
+                    <a:blip r:embed="rId30"/>
                     <a:srcRect/>
                     <a:stretch>
                       <a:fillRect/>
@@ -6936,7 +5271,6 @@
         </w:rPr>
       </w:pPr>
       <w:bookmarkStart w:id="20" w:name="_Toc414567739"/>
-      <w:proofErr w:type="spellStart"/>
       <w:r>
         <w:rPr>
           <w:lang w:val="de-DE"/>
@@ -6944,7 +5278,6 @@
         <w:t>status</w:t>
       </w:r>
       <w:bookmarkEnd w:id="20"/>
-      <w:proofErr w:type="spellEnd"/>
     </w:p>
     <w:p>
       <w:pPr>
@@ -6968,21 +5301,7 @@
         <w:rPr>
           <w:lang w:val="de-DE"/>
         </w:rPr>
-        <w:t xml:space="preserve">dem User welche Dateien noch </w:t>
-      </w:r>
-      <w:proofErr w:type="spellStart"/>
-      <w:r>
-        <w:rPr>
-          <w:lang w:val="de-DE"/>
-        </w:rPr>
-        <w:t>commited</w:t>
-      </w:r>
-      <w:proofErr w:type="spellEnd"/>
-      <w:r>
-        <w:rPr>
-          <w:lang w:val="de-DE"/>
-        </w:rPr>
-        <w:t xml:space="preserve"> werden müssen.</w:t>
+        <w:t>dem User welche Dateien noch commited werden müssen.</w:t>
       </w:r>
     </w:p>
     <w:p>
@@ -7014,7 +5333,7 @@
                     </pic:cNvPicPr>
                   </pic:nvPicPr>
                   <pic:blipFill>
-                    <a:blip r:embed="rId20"/>
+                    <a:blip r:embed="rId22"/>
                     <a:srcRect/>
                     <a:stretch>
                       <a:fillRect/>
@@ -7051,7 +5370,6 @@
         </w:rPr>
       </w:pPr>
       <w:bookmarkStart w:id="21" w:name="_Toc414567740"/>
-      <w:proofErr w:type="spellStart"/>
       <w:r>
         <w:rPr>
           <w:lang w:val="de-DE"/>
@@ -7059,27 +5377,18 @@
         <w:t>tip</w:t>
       </w:r>
       <w:bookmarkEnd w:id="21"/>
-      <w:proofErr w:type="spellEnd"/>
-    </w:p>
-    <w:p>
-      <w:pPr>
-        <w:rPr>
-          <w:lang w:val="de-DE"/>
-        </w:rPr>
-      </w:pPr>
-      <w:proofErr w:type="spellStart"/>
-      <w:r>
-        <w:rPr>
-          <w:lang w:val="de-DE"/>
-        </w:rPr>
-        <w:t>Tip</w:t>
-      </w:r>
-      <w:proofErr w:type="spellEnd"/>
-      <w:r>
-        <w:rPr>
-          <w:lang w:val="de-DE"/>
-        </w:rPr>
-        <w:t xml:space="preserve"> zeigt dem User den letzten Commit den er durchgeführt hat. Allerdings wird nur die Referenz angezeigt ohne jegliche weitere Informationen über den Commit.</w:t>
+    </w:p>
+    <w:p>
+      <w:pPr>
+        <w:rPr>
+          <w:lang w:val="de-DE"/>
+        </w:rPr>
+      </w:pPr>
+      <w:r>
+        <w:rPr>
+          <w:lang w:val="de-DE"/>
+        </w:rPr>
+        <w:t>Tip zeigt dem User den letzten Commit den er durchgeführt hat. Allerdings wird nur die Referenz angezeigt ohne jegliche weitere Informationen über den Commit.</w:t>
       </w:r>
     </w:p>
     <w:p>
@@ -7111,7 +5420,7 @@
                     </pic:cNvPicPr>
                   </pic:nvPicPr>
                   <pic:blipFill>
-                    <a:blip r:embed="rId29"/>
+                    <a:blip r:embed="rId31"/>
                     <a:srcRect/>
                     <a:stretch>
                       <a:fillRect/>
@@ -7148,7 +5457,6 @@
         </w:rPr>
       </w:pPr>
       <w:bookmarkStart w:id="22" w:name="_Toc414567741"/>
-      <w:proofErr w:type="spellStart"/>
       <w:r>
         <w:rPr>
           <w:lang w:val="de-DE"/>
@@ -7156,7 +5464,6 @@
         <w:t>varlink</w:t>
       </w:r>
       <w:bookmarkEnd w:id="22"/>
-      <w:proofErr w:type="spellEnd"/>
     </w:p>
     <w:p>
       <w:pPr>
@@ -7298,7 +5605,7 @@
                     </pic:cNvPicPr>
                   </pic:nvPicPr>
                   <pic:blipFill>
-                    <a:blip r:embed="rId30"/>
+                    <a:blip r:embed="rId32"/>
                     <a:srcRect/>
                     <a:stretch>
                       <a:fillRect/>
@@ -7352,21 +5659,7 @@
         <w:rPr>
           <w:lang w:val="de-DE"/>
         </w:rPr>
-        <w:t>Schritt 1: Löschen aller ORI befangenen Archive (inklusive des unsichtbaren .</w:t>
-      </w:r>
-      <w:proofErr w:type="spellStart"/>
-      <w:r>
-        <w:rPr>
-          <w:lang w:val="de-DE"/>
-        </w:rPr>
-        <w:t>ori</w:t>
-      </w:r>
-      <w:proofErr w:type="spellEnd"/>
-      <w:r>
-        <w:rPr>
-          <w:lang w:val="de-DE"/>
-        </w:rPr>
-        <w:t>/ Archives).</w:t>
+        <w:t>Schritt 1: Löschen aller ORI befangenen Archive (inklusive des unsichtbaren .ori/ Archives).</w:t>
       </w:r>
     </w:p>
     <w:p>
@@ -7401,63 +5694,7 @@
         <w:rPr>
           <w:lang w:val="de-DE"/>
         </w:rPr>
-        <w:t xml:space="preserve">Ein weiterer schöner Fehler ist das wiederholte initialisieren von </w:t>
-      </w:r>
-      <w:proofErr w:type="spellStart"/>
-      <w:r>
-        <w:rPr>
-          <w:lang w:val="de-DE"/>
-        </w:rPr>
-        <w:t>orisync</w:t>
-      </w:r>
-      <w:proofErr w:type="spellEnd"/>
-      <w:r>
-        <w:rPr>
-          <w:lang w:val="de-DE"/>
-        </w:rPr>
-        <w:t xml:space="preserve"> in einem falschen Ordner, welcher mittels des Befehles </w:t>
-      </w:r>
-      <w:proofErr w:type="spellStart"/>
-      <w:r>
-        <w:rPr>
-          <w:lang w:val="de-DE"/>
-        </w:rPr>
-        <w:t>orisync</w:t>
-      </w:r>
-      <w:proofErr w:type="spellEnd"/>
-      <w:r>
-        <w:rPr>
-          <w:lang w:val="de-DE"/>
-        </w:rPr>
-        <w:t xml:space="preserve"> </w:t>
-      </w:r>
-      <w:proofErr w:type="spellStart"/>
-      <w:r>
-        <w:rPr>
-          <w:lang w:val="de-DE"/>
-        </w:rPr>
-        <w:t>init</w:t>
-      </w:r>
-      <w:proofErr w:type="spellEnd"/>
-      <w:r>
-        <w:rPr>
-          <w:lang w:val="de-DE"/>
-        </w:rPr>
-        <w:t xml:space="preserve"> aktiv wird. Wie man bereits sehen kann spammt die </w:t>
-      </w:r>
-      <w:proofErr w:type="spellStart"/>
-      <w:r>
-        <w:rPr>
-          <w:lang w:val="de-DE"/>
-        </w:rPr>
-        <w:t>Console</w:t>
-      </w:r>
-      <w:proofErr w:type="spellEnd"/>
-      <w:r>
-        <w:rPr>
-          <w:lang w:val="de-DE"/>
-        </w:rPr>
-        <w:t xml:space="preserve"> eine Anfrage die nicht aufzuhören scheint. Sie kann nicht mittels einer Eingabe oder CTRL + C gestoppt werden. </w:t>
+        <w:t xml:space="preserve">Ein weiterer schöner Fehler ist das wiederholte initialisieren von orisync in einem falschen Ordner, welcher mittels des Befehles orisync init aktiv wird. Wie man bereits sehen kann spammt die Console eine Anfrage die nicht aufzuhören scheint. Sie kann nicht mittels einer Eingabe oder CTRL + C gestoppt werden. </w:t>
       </w:r>
     </w:p>
     <w:p>
@@ -7490,7 +5727,7 @@
                     </pic:cNvPicPr>
                   </pic:nvPicPr>
                   <pic:blipFill>
-                    <a:blip r:embed="rId31"/>
+                    <a:blip r:embed="rId33"/>
                     <a:srcRect/>
                     <a:stretch>
                       <a:fillRect/>
@@ -7550,21 +5787,7 @@
         <w:rPr>
           <w:lang w:val="de-DE"/>
         </w:rPr>
-        <w:t>Öffnen eines neuen Konsolen-</w:t>
-      </w:r>
-      <w:proofErr w:type="spellStart"/>
-      <w:r>
-        <w:rPr>
-          <w:lang w:val="de-DE"/>
-        </w:rPr>
-        <w:t>tabs</w:t>
-      </w:r>
-      <w:proofErr w:type="spellEnd"/>
-      <w:r>
-        <w:rPr>
-          <w:lang w:val="de-DE"/>
-        </w:rPr>
-        <w:t>.</w:t>
+        <w:t>Öffnen eines neuen Konsolen-tabs.</w:t>
       </w:r>
     </w:p>
     <w:p>
@@ -7578,30 +5801,8 @@
         <w:rPr>
           <w:lang w:val="de-DE"/>
         </w:rPr>
-        <w:t xml:space="preserve">Schritt 2: Ausführen des Befehles </w:t>
-      </w:r>
-      <w:proofErr w:type="spellStart"/>
-      <w:r>
-        <w:rPr>
-          <w:lang w:val="de-DE"/>
-        </w:rPr>
-        <w:t>killall</w:t>
-      </w:r>
-      <w:proofErr w:type="spellEnd"/>
-      <w:r>
-        <w:rPr>
-          <w:lang w:val="de-DE"/>
-        </w:rPr>
-        <w:t xml:space="preserve"> </w:t>
-      </w:r>
-      <w:proofErr w:type="spellStart"/>
-      <w:r>
-        <w:rPr>
-          <w:lang w:val="de-DE"/>
-        </w:rPr>
-        <w:t>orisync</w:t>
-      </w:r>
-      <w:proofErr w:type="spellEnd"/>
+        <w:t>Schritt 2: Ausführen des Befehles killall orisync</w:t>
+      </w:r>
     </w:p>
     <w:p>
       <w:pPr>
@@ -7636,6 +5837,7 @@
         <w:rPr>
           <w:lang w:val="de-DE"/>
         </w:rPr>
+        <w:lastRenderedPageBreak/>
         <w:t>Desweitern sollte man bei der Automatischen Textvollendung aufpassen. Oft wird bei der automatischen Textvollendung ein / am Ende beigefügt, auch dies kann zu einer Fehlerausgabe führen.</w:t>
       </w:r>
     </w:p>
@@ -7651,7 +5853,6 @@
         <w:rPr>
           <w:lang w:val="de-DE"/>
         </w:rPr>
-        <w:lastRenderedPageBreak/>
         <w:t>Quellen</w:t>
       </w:r>
       <w:bookmarkEnd w:id="24"/>
@@ -7667,23 +5868,9 @@
         <w:rPr>
           <w:lang w:val="de-DE"/>
         </w:rPr>
-        <w:t xml:space="preserve">[1] </w:t>
-      </w:r>
-      <w:proofErr w:type="spellStart"/>
-      <w:r>
-        <w:rPr>
-          <w:lang w:val="de-DE"/>
-        </w:rPr>
-        <w:t>Ori</w:t>
-      </w:r>
-      <w:proofErr w:type="spellEnd"/>
-      <w:r>
-        <w:rPr>
-          <w:lang w:val="de-DE"/>
-        </w:rPr>
-        <w:t xml:space="preserve"> File System, Stanford Website, online: </w:t>
-      </w:r>
-      <w:hyperlink r:id="rId32" w:tgtFrame="_blank" w:history="1">
+        <w:t xml:space="preserve">[1] Ori File System, Stanford Website, online: </w:t>
+      </w:r>
+      <w:hyperlink r:id="rId34" w:tgtFrame="_blank" w:history="1">
         <w:r>
           <w:rPr>
             <w:rStyle w:val="Hyperlink"/>
@@ -7697,58 +5884,16 @@
         <w:rPr>
           <w:lang w:val="de-DE"/>
         </w:rPr>
-        <w:t xml:space="preserve">, </w:t>
-      </w:r>
-      <w:proofErr w:type="spellStart"/>
-      <w:r>
-        <w:rPr>
-          <w:lang w:val="de-DE"/>
-        </w:rPr>
-        <w:t>visited</w:t>
-      </w:r>
-      <w:proofErr w:type="spellEnd"/>
-      <w:r>
-        <w:rPr>
-          <w:lang w:val="de-DE"/>
-        </w:rPr>
-        <w:t>: 2015-03-02</w:t>
+        <w:t>, visited: 2015-03-02</w:t>
       </w:r>
       <w:r>
         <w:rPr>
           <w:lang w:val="de-DE"/>
         </w:rPr>
         <w:br/>
-        <w:t xml:space="preserve">[2] </w:t>
-      </w:r>
-      <w:proofErr w:type="spellStart"/>
-      <w:r>
-        <w:rPr>
-          <w:lang w:val="de-DE"/>
-        </w:rPr>
-        <w:t>Ori</w:t>
-      </w:r>
-      <w:proofErr w:type="spellEnd"/>
-      <w:r>
-        <w:rPr>
-          <w:lang w:val="de-DE"/>
-        </w:rPr>
-        <w:t xml:space="preserve"> File System, </w:t>
-      </w:r>
-      <w:proofErr w:type="spellStart"/>
-      <w:r>
-        <w:rPr>
-          <w:lang w:val="de-DE"/>
-        </w:rPr>
-        <w:t>Bitbucket</w:t>
-      </w:r>
-      <w:proofErr w:type="spellEnd"/>
-      <w:r>
-        <w:rPr>
-          <w:lang w:val="de-DE"/>
-        </w:rPr>
-        <w:t xml:space="preserve"> Wiki, online: </w:t>
-      </w:r>
-      <w:hyperlink r:id="rId33" w:tgtFrame="_blank" w:history="1">
+        <w:t xml:space="preserve">[2] Ori File System, Bitbucket Wiki, online: </w:t>
+      </w:r>
+      <w:hyperlink r:id="rId35" w:tgtFrame="_blank" w:history="1">
         <w:r>
           <w:rPr>
             <w:rStyle w:val="Hyperlink"/>
@@ -7762,120 +5907,22 @@
         <w:rPr>
           <w:lang w:val="de-DE"/>
         </w:rPr>
-        <w:t xml:space="preserve">, </w:t>
-      </w:r>
-      <w:proofErr w:type="spellStart"/>
-      <w:r>
-        <w:rPr>
-          <w:lang w:val="de-DE"/>
-        </w:rPr>
-        <w:t>visited</w:t>
-      </w:r>
-      <w:proofErr w:type="spellEnd"/>
-      <w:r>
-        <w:rPr>
-          <w:lang w:val="de-DE"/>
-        </w:rPr>
-        <w:t>: 2015-03-02</w:t>
+        <w:t>, visited: 2015-03-02</w:t>
       </w:r>
       <w:r>
         <w:rPr>
           <w:lang w:val="de-DE"/>
         </w:rPr>
         <w:br/>
-        <w:t xml:space="preserve">[3] Ali José </w:t>
-      </w:r>
-      <w:proofErr w:type="spellStart"/>
-      <w:r>
-        <w:rPr>
-          <w:lang w:val="de-DE"/>
-        </w:rPr>
-        <w:t>Mashtizadeh</w:t>
-      </w:r>
-      <w:proofErr w:type="spellEnd"/>
-      <w:r>
-        <w:rPr>
-          <w:lang w:val="de-DE"/>
-        </w:rPr>
-        <w:t xml:space="preserve">, Andrea </w:t>
-      </w:r>
-      <w:proofErr w:type="spellStart"/>
-      <w:r>
-        <w:rPr>
-          <w:lang w:val="de-DE"/>
-        </w:rPr>
-        <w:t>Bittau</w:t>
-      </w:r>
-      <w:proofErr w:type="spellEnd"/>
-      <w:r>
-        <w:rPr>
-          <w:lang w:val="de-DE"/>
-        </w:rPr>
-        <w:t xml:space="preserve">, </w:t>
-      </w:r>
-      <w:proofErr w:type="spellStart"/>
-      <w:r>
-        <w:rPr>
-          <w:lang w:val="de-DE"/>
-        </w:rPr>
-        <w:t>Yifeng</w:t>
-      </w:r>
-      <w:proofErr w:type="spellEnd"/>
-      <w:r>
-        <w:rPr>
-          <w:lang w:val="de-DE"/>
-        </w:rPr>
-        <w:t xml:space="preserve"> </w:t>
-      </w:r>
-      <w:proofErr w:type="spellStart"/>
-      <w:r>
-        <w:rPr>
-          <w:lang w:val="de-DE"/>
-        </w:rPr>
-        <w:t>Frang</w:t>
-      </w:r>
-      <w:proofErr w:type="spellEnd"/>
-      <w:r>
-        <w:rPr>
-          <w:lang w:val="de-DE"/>
-        </w:rPr>
-        <w:t xml:space="preserve"> Huang, David </w:t>
-      </w:r>
-      <w:proofErr w:type="spellStart"/>
-      <w:r>
-        <w:rPr>
-          <w:lang w:val="de-DE"/>
-        </w:rPr>
-        <w:t>Mazières</w:t>
-      </w:r>
-      <w:proofErr w:type="spellEnd"/>
-      <w:r>
-        <w:rPr>
-          <w:lang w:val="de-DE"/>
-        </w:rPr>
-        <w:t xml:space="preserve">. </w:t>
+        <w:t xml:space="preserve">[3] Ali José Mashtizadeh, Andrea Bittau, Yifeng Frang Huang, David Mazières. </w:t>
       </w:r>
       <w:r>
         <w:rPr>
           <w:lang w:val="en-US"/>
         </w:rPr>
-        <w:t xml:space="preserve">Replication, History, and Grafting in the </w:t>
-      </w:r>
-      <w:proofErr w:type="spellStart"/>
-      <w:r>
-        <w:rPr>
-          <w:lang w:val="en-US"/>
-        </w:rPr>
-        <w:t>Ori</w:t>
-      </w:r>
-      <w:proofErr w:type="spellEnd"/>
-      <w:r>
-        <w:rPr>
-          <w:lang w:val="en-US"/>
-        </w:rPr>
-        <w:t xml:space="preserve"> File System. In Proceedings of the </w:t>
-      </w:r>
-      <w:hyperlink r:id="rId34" w:history="1">
+        <w:t xml:space="preserve">Replication, History, and Grafting in the Ori File System. In Proceedings of the </w:t>
+      </w:r>
+      <w:hyperlink r:id="rId36" w:history="1">
         <w:r>
           <w:rPr>
             <w:rStyle w:val="Hyperlink"/>
@@ -7891,7 +5938,7 @@
         </w:rPr>
         <w:t xml:space="preserve">, November 2013. </w:t>
       </w:r>
-      <w:hyperlink r:id="rId35" w:history="1">
+      <w:hyperlink r:id="rId37" w:history="1">
         <w:r>
           <w:rPr>
             <w:rStyle w:val="Hyperlink"/>
@@ -7912,37 +5959,9 @@
           <w:lang w:val="en-US"/>
         </w:rPr>
         <w:br/>
-        <w:t xml:space="preserve">[4] Apache </w:t>
-      </w:r>
-      <w:proofErr w:type="spellStart"/>
-      <w:r>
-        <w:rPr>
-          <w:lang w:val="en-US"/>
-        </w:rPr>
-        <w:t>Hadoop</w:t>
-      </w:r>
-      <w:proofErr w:type="spellEnd"/>
-      <w:r>
-        <w:rPr>
-          <w:lang w:val="en-US"/>
-        </w:rPr>
-        <w:t xml:space="preserve"> </w:t>
-      </w:r>
-      <w:proofErr w:type="spellStart"/>
-      <w:r>
-        <w:rPr>
-          <w:lang w:val="en-US"/>
-        </w:rPr>
-        <w:t>FileSystem</w:t>
-      </w:r>
-      <w:proofErr w:type="spellEnd"/>
-      <w:r>
-        <w:rPr>
-          <w:lang w:val="en-US"/>
-        </w:rPr>
-        <w:t xml:space="preserve">, </w:t>
-      </w:r>
-      <w:hyperlink r:id="rId36" w:tgtFrame="_blank" w:history="1">
+        <w:t xml:space="preserve">[4] Apache Hadoop FileSystem, </w:t>
+      </w:r>
+      <w:hyperlink r:id="rId38" w:tgtFrame="_blank" w:history="1">
         <w:r>
           <w:rPr>
             <w:rStyle w:val="Hyperlink"/>
@@ -7963,23 +5982,9 @@
           <w:lang w:val="en-US"/>
         </w:rPr>
         <w:br/>
-        <w:t xml:space="preserve">[5] </w:t>
-      </w:r>
-      <w:proofErr w:type="spellStart"/>
-      <w:r>
-        <w:rPr>
-          <w:lang w:val="en-US"/>
-        </w:rPr>
-        <w:t>GlusterFS</w:t>
-      </w:r>
-      <w:proofErr w:type="spellEnd"/>
-      <w:r>
-        <w:rPr>
-          <w:lang w:val="en-US"/>
-        </w:rPr>
-        <w:t xml:space="preserve">, </w:t>
-      </w:r>
-      <w:hyperlink r:id="rId37" w:tgtFrame="_blank" w:history="1">
+        <w:t xml:space="preserve">[5] GlusterFS, </w:t>
+      </w:r>
+      <w:hyperlink r:id="rId39" w:tgtFrame="_blank" w:history="1">
         <w:r>
           <w:rPr>
             <w:rStyle w:val="Hyperlink"/>
@@ -8010,21 +6015,33 @@
         <w:t xml:space="preserve">[6]Titel: </w:t>
       </w:r>
       <w:r>
-        <w:t xml:space="preserve">SSH Login </w:t>
-      </w:r>
-      <w:proofErr w:type="spellStart"/>
-      <w:r>
-        <w:t>without</w:t>
-      </w:r>
-      <w:proofErr w:type="spellEnd"/>
-      <w:r>
+        <w:t>SSH Login without password</w:t>
+      </w:r>
+      <w:r>
+        <w:rPr>
+          <w:lang w:val="de-DE"/>
+        </w:rPr>
+        <w:t xml:space="preserve">; </w:t>
+      </w:r>
+      <w:r>
+        <w:rPr>
+          <w:b/>
+          <w:lang w:val="de-DE"/>
+        </w:rPr>
+        <w:t>Link:</w:t>
+      </w:r>
+      <w:r>
+        <w:rPr>
+          <w:lang w:val="de-DE"/>
+        </w:rPr>
         <w:t xml:space="preserve"> </w:t>
       </w:r>
-      <w:proofErr w:type="spellStart"/>
-      <w:r>
-        <w:t>password</w:t>
-      </w:r>
-      <w:proofErr w:type="spellEnd"/>
+      <w:r>
+        <w:rPr>
+          <w:lang w:val="de-DE"/>
+        </w:rPr>
+        <w:t>http://www.linuxproblem.org/art_9.html</w:t>
+      </w:r>
       <w:r>
         <w:rPr>
           <w:lang w:val="de-DE"/>
@@ -8036,6 +6053,67 @@
           <w:b/>
           <w:lang w:val="de-DE"/>
         </w:rPr>
+        <w:t xml:space="preserve">Author: </w:t>
+      </w:r>
+      <w:r>
+        <w:rPr>
+          <w:lang w:val="de-DE"/>
+        </w:rPr>
+        <w:t xml:space="preserve">Mathias Ketner; </w:t>
+      </w:r>
+      <w:r>
+        <w:rPr>
+          <w:b/>
+          <w:lang w:val="de-DE"/>
+        </w:rPr>
+        <w:t>Zuletzt geändert:</w:t>
+      </w:r>
+      <w:r>
+        <w:rPr>
+          <w:lang w:val="de-DE"/>
+        </w:rPr>
+        <w:t xml:space="preserve"> </w:t>
+      </w:r>
+      <w:r>
+        <w:t xml:space="preserve">21. April 2014; </w:t>
+      </w:r>
+      <w:r>
+        <w:rPr>
+          <w:b/>
+        </w:rPr>
+        <w:t>Zuletzt gesehen:</w:t>
+      </w:r>
+      <w:r>
+        <w:t xml:space="preserve"> 19. März 2015</w:t>
+      </w:r>
+    </w:p>
+    <w:p>
+      <w:pPr>
+        <w:rPr>
+          <w:lang w:val="de-DE"/>
+        </w:rPr>
+      </w:pPr>
+      <w:r>
+        <w:rPr>
+          <w:b/>
+          <w:lang w:val="de-DE"/>
+        </w:rPr>
+        <w:t xml:space="preserve">[7]Titel: </w:t>
+      </w:r>
+      <w:r>
+        <w:t>Re: DezSys 7 - Synchronisation &amp; Replikation mit Ori</w:t>
+      </w:r>
+      <w:r>
+        <w:rPr>
+          <w:lang w:val="de-DE"/>
+        </w:rPr>
+        <w:t xml:space="preserve">; </w:t>
+      </w:r>
+      <w:r>
+        <w:rPr>
+          <w:b/>
+          <w:lang w:val="de-DE"/>
+        </w:rPr>
         <w:t>Link:</w:t>
       </w:r>
       <w:r>
@@ -8048,7 +6126,7 @@
         <w:rPr>
           <w:lang w:val="de-DE"/>
         </w:rPr>
-        <w:t>http://www.linuxproblem.org/art_9.html</w:t>
+        <w:t>https://elearning.tgm.ac.at/mod/forum/discuss.php?d=1928</w:t>
       </w:r>
       <w:r>
         <w:rPr>
@@ -8056,61 +6134,38 @@
         </w:rPr>
         <w:t xml:space="preserve">; </w:t>
       </w:r>
-      <w:proofErr w:type="spellStart"/>
       <w:r>
         <w:rPr>
           <w:b/>
           <w:lang w:val="de-DE"/>
         </w:rPr>
-        <w:t>Author</w:t>
-      </w:r>
-      <w:proofErr w:type="spellEnd"/>
+        <w:t xml:space="preserve">Author: </w:t>
+      </w:r>
+      <w:r>
+        <w:rPr>
+          <w:lang w:val="de-DE"/>
+        </w:rPr>
+        <w:t xml:space="preserve">Michael Borko; </w:t>
+      </w:r>
       <w:r>
         <w:rPr>
           <w:b/>
           <w:lang w:val="de-DE"/>
         </w:rPr>
-        <w:t xml:space="preserve">: </w:t>
-      </w:r>
-      <w:r>
-        <w:rPr>
-          <w:lang w:val="de-DE"/>
-        </w:rPr>
-        <w:t xml:space="preserve">Mathias </w:t>
-      </w:r>
-      <w:proofErr w:type="spellStart"/>
-      <w:r>
-        <w:rPr>
-          <w:lang w:val="de-DE"/>
-        </w:rPr>
-        <w:t>Ketner</w:t>
-      </w:r>
-      <w:proofErr w:type="spellEnd"/>
-      <w:r>
-        <w:rPr>
-          <w:lang w:val="de-DE"/>
-        </w:rPr>
-        <w:t xml:space="preserve">; </w:t>
+        <w:t>Zuletzt geändert:</w:t>
+      </w:r>
+      <w:r>
+        <w:rPr>
+          <w:lang w:val="de-DE"/>
+        </w:rPr>
+        <w:t xml:space="preserve"> </w:t>
+      </w:r>
+      <w:r>
+        <w:t xml:space="preserve">17. März 2015; </w:t>
       </w:r>
       <w:r>
         <w:rPr>
           <w:b/>
-          <w:lang w:val="de-DE"/>
-        </w:rPr>
-        <w:t>Zuletzt geändert:</w:t>
-      </w:r>
-      <w:r>
-        <w:rPr>
-          <w:lang w:val="de-DE"/>
-        </w:rPr>
-        <w:t xml:space="preserve"> </w:t>
-      </w:r>
-      <w:r>
-        <w:t xml:space="preserve">21. April 2014; </w:t>
-      </w:r>
-      <w:r>
-        <w:rPr>
-          <w:b/>
         </w:rPr>
         <w:t>Zuletzt gesehen:</w:t>
       </w:r>
@@ -8124,116 +6179,10 @@
           <w:lang w:val="de-DE"/>
         </w:rPr>
       </w:pPr>
-      <w:r>
-        <w:rPr>
-          <w:b/>
-          <w:lang w:val="de-DE"/>
-        </w:rPr>
-        <w:t xml:space="preserve">[7]Titel: </w:t>
-      </w:r>
-      <w:r>
-        <w:t xml:space="preserve">Re: </w:t>
-      </w:r>
-      <w:proofErr w:type="spellStart"/>
-      <w:r>
-        <w:t>DezSys</w:t>
-      </w:r>
-      <w:proofErr w:type="spellEnd"/>
-      <w:r>
-        <w:t xml:space="preserve"> 7 - Synchronisation &amp; Replikation mit </w:t>
-      </w:r>
-      <w:proofErr w:type="spellStart"/>
-      <w:r>
-        <w:t>Ori</w:t>
-      </w:r>
-      <w:proofErr w:type="spellEnd"/>
-      <w:r>
-        <w:rPr>
-          <w:lang w:val="de-DE"/>
-        </w:rPr>
-        <w:t xml:space="preserve">; </w:t>
-      </w:r>
-      <w:r>
-        <w:rPr>
-          <w:b/>
-          <w:lang w:val="de-DE"/>
-        </w:rPr>
-        <w:t>Link:</w:t>
-      </w:r>
-      <w:r>
-        <w:rPr>
-          <w:lang w:val="de-DE"/>
-        </w:rPr>
-        <w:t xml:space="preserve"> </w:t>
-      </w:r>
-      <w:r>
-        <w:rPr>
-          <w:lang w:val="de-DE"/>
-        </w:rPr>
-        <w:t>https://elearning.tgm.ac.at/mod/forum/discuss.php?d=1928</w:t>
-      </w:r>
-      <w:r>
-        <w:rPr>
-          <w:lang w:val="de-DE"/>
-        </w:rPr>
-        <w:t xml:space="preserve">; </w:t>
-      </w:r>
-      <w:proofErr w:type="spellStart"/>
-      <w:r>
-        <w:rPr>
-          <w:b/>
-          <w:lang w:val="de-DE"/>
-        </w:rPr>
-        <w:t>Author</w:t>
-      </w:r>
-      <w:proofErr w:type="spellEnd"/>
-      <w:r>
-        <w:rPr>
-          <w:b/>
-          <w:lang w:val="de-DE"/>
-        </w:rPr>
-        <w:t xml:space="preserve">: </w:t>
-      </w:r>
-      <w:r>
-        <w:rPr>
-          <w:lang w:val="de-DE"/>
-        </w:rPr>
-        <w:t xml:space="preserve">Michael Borko; </w:t>
-      </w:r>
-      <w:r>
-        <w:rPr>
-          <w:b/>
-          <w:lang w:val="de-DE"/>
-        </w:rPr>
-        <w:t>Zuletzt geändert:</w:t>
-      </w:r>
-      <w:r>
-        <w:rPr>
-          <w:lang w:val="de-DE"/>
-        </w:rPr>
-        <w:t xml:space="preserve"> </w:t>
-      </w:r>
-      <w:r>
-        <w:t xml:space="preserve">17. März 2015; </w:t>
-      </w:r>
-      <w:r>
-        <w:rPr>
-          <w:b/>
-        </w:rPr>
-        <w:t>Zuletzt gesehen:</w:t>
-      </w:r>
-      <w:r>
-        <w:t xml:space="preserve"> 19. März 2015</w:t>
-      </w:r>
-    </w:p>
-    <w:p>
-      <w:pPr>
-        <w:rPr>
-          <w:lang w:val="de-DE"/>
-        </w:rPr>
-      </w:pPr>
     </w:p>
     <w:sectPr>
+      <w:headerReference w:type="default" r:id="rId40"/>
+      <w:footerReference w:type="default" r:id="rId41"/>
       <w:pgSz w:w="11906" w:h="16838"/>
       <w:pgMar w:top="1417" w:right="1417" w:bottom="1134" w:left="1417" w:header="708" w:footer="708" w:gutter="0"/>
       <w:pgNumType w:start="0"/>
@@ -8243,6 +6192,129 @@
     </w:sectPr>
   </w:body>
 </w:document>
+</file>
+
+<file path=word/endnotes.xml><?xml version="1.0" encoding="utf-8"?>
+<w:endnotes xmlns:ve="http://schemas.openxmlformats.org/markup-compatibility/2006" xmlns:o="urn:schemas-microsoft-com:office:office" xmlns:r="http://schemas.openxmlformats.org/officeDocument/2006/relationships" xmlns:m="http://schemas.openxmlformats.org/officeDocument/2006/math" xmlns:v="urn:schemas-microsoft-com:vml" xmlns:wp="http://schemas.openxmlformats.org/drawingml/2006/wordprocessingDrawing" xmlns:w10="urn:schemas-microsoft-com:office:word" xmlns:w="http://schemas.openxmlformats.org/wordprocessingml/2006/main" xmlns:wne="http://schemas.microsoft.com/office/word/2006/wordml">
+  <w:endnote w:type="separator" w:id="0">
+    <w:p>
+      <w:pPr>
+        <w:spacing w:after="0" w:line="240" w:lineRule="auto"/>
+      </w:pPr>
+      <w:r>
+        <w:separator/>
+      </w:r>
+    </w:p>
+  </w:endnote>
+  <w:endnote w:type="continuationSeparator" w:id="1">
+    <w:p>
+      <w:pPr>
+        <w:spacing w:after="0" w:line="240" w:lineRule="auto"/>
+      </w:pPr>
+      <w:r>
+        <w:continuationSeparator/>
+      </w:r>
+    </w:p>
+  </w:endnote>
+</w:endnotes>
+</file>
+
+<file path=word/footer1.xml><?xml version="1.0" encoding="utf-8"?>
+<w:ftr xmlns:ve="http://schemas.openxmlformats.org/markup-compatibility/2006" xmlns:o="urn:schemas-microsoft-com:office:office" xmlns:r="http://schemas.openxmlformats.org/officeDocument/2006/relationships" xmlns:m="http://schemas.openxmlformats.org/officeDocument/2006/math" xmlns:v="urn:schemas-microsoft-com:vml" xmlns:wp="http://schemas.openxmlformats.org/drawingml/2006/wordprocessingDrawing" xmlns:w10="urn:schemas-microsoft-com:office:word" xmlns:w="http://schemas.openxmlformats.org/wordprocessingml/2006/main" xmlns:wne="http://schemas.microsoft.com/office/word/2006/wordml">
+  <w:p>
+    <w:pPr>
+      <w:pStyle w:val="Fuzeile"/>
+      <w:pBdr>
+        <w:top w:val="thinThickSmallGap" w:sz="24" w:space="1" w:color="823B0B" w:themeColor="accent2" w:themeShade="7F"/>
+      </w:pBdr>
+      <w:rPr>
+        <w:rFonts w:asciiTheme="majorHAnsi" w:hAnsiTheme="majorHAnsi"/>
+      </w:rPr>
+    </w:pPr>
+    <w:r>
+      <w:rPr>
+        <w:rFonts w:asciiTheme="majorHAnsi" w:hAnsiTheme="majorHAnsi"/>
+      </w:rPr>
+      <w:t>ORIFS</w:t>
+    </w:r>
+    <w:r>
+      <w:rPr>
+        <w:rFonts w:asciiTheme="majorHAnsi" w:hAnsiTheme="majorHAnsi"/>
+      </w:rPr>
+      <w:ptab w:relativeTo="margin" w:alignment="right" w:leader="none"/>
+    </w:r>
+    <w:r>
+      <w:rPr>
+        <w:rFonts w:asciiTheme="majorHAnsi" w:hAnsiTheme="majorHAnsi"/>
+      </w:rPr>
+      <w:t xml:space="preserve">Seite </w:t>
+    </w:r>
+    <w:fldSimple w:instr=" PAGE   \* MERGEFORMAT ">
+      <w:r>
+        <w:rPr>
+          <w:rFonts w:asciiTheme="majorHAnsi" w:hAnsiTheme="majorHAnsi"/>
+          <w:noProof/>
+        </w:rPr>
+        <w:t>1</w:t>
+      </w:r>
+    </w:fldSimple>
+  </w:p>
+  <w:p>
+    <w:pPr>
+      <w:pStyle w:val="Fuzeile"/>
+    </w:pPr>
+  </w:p>
+</w:ftr>
+</file>
+
+<file path=word/footnotes.xml><?xml version="1.0" encoding="utf-8"?>
+<w:footnotes xmlns:ve="http://schemas.openxmlformats.org/markup-compatibility/2006" xmlns:o="urn:schemas-microsoft-com:office:office" xmlns:r="http://schemas.openxmlformats.org/officeDocument/2006/relationships" xmlns:m="http://schemas.openxmlformats.org/officeDocument/2006/math" xmlns:v="urn:schemas-microsoft-com:vml" xmlns:wp="http://schemas.openxmlformats.org/drawingml/2006/wordprocessingDrawing" xmlns:w10="urn:schemas-microsoft-com:office:word" xmlns:w="http://schemas.openxmlformats.org/wordprocessingml/2006/main" xmlns:wne="http://schemas.microsoft.com/office/word/2006/wordml">
+  <w:footnote w:type="separator" w:id="0">
+    <w:p>
+      <w:pPr>
+        <w:spacing w:after="0" w:line="240" w:lineRule="auto"/>
+      </w:pPr>
+      <w:r>
+        <w:separator/>
+      </w:r>
+    </w:p>
+  </w:footnote>
+  <w:footnote w:type="continuationSeparator" w:id="1">
+    <w:p>
+      <w:pPr>
+        <w:spacing w:after="0" w:line="240" w:lineRule="auto"/>
+      </w:pPr>
+      <w:r>
+        <w:continuationSeparator/>
+      </w:r>
+    </w:p>
+  </w:footnote>
+</w:footnotes>
+</file>
+
+<file path=word/header1.xml><?xml version="1.0" encoding="utf-8"?>
+<w:hdr xmlns:ve="http://schemas.openxmlformats.org/markup-compatibility/2006" xmlns:o="urn:schemas-microsoft-com:office:office" xmlns:r="http://schemas.openxmlformats.org/officeDocument/2006/relationships" xmlns:m="http://schemas.openxmlformats.org/officeDocument/2006/math" xmlns:v="urn:schemas-microsoft-com:vml" xmlns:wp="http://schemas.openxmlformats.org/drawingml/2006/wordprocessingDrawing" xmlns:w10="urn:schemas-microsoft-com:office:word" xmlns:w="http://schemas.openxmlformats.org/wordprocessingml/2006/main" xmlns:wne="http://schemas.microsoft.com/office/word/2006/wordml">
+  <w:p>
+    <w:pPr>
+      <w:pStyle w:val="Kopfzeile"/>
+    </w:pPr>
+    <w:r>
+      <w:t>MAIR, VOGT</w:t>
+    </w:r>
+    <w:r>
+      <w:ptab w:relativeTo="margin" w:alignment="center" w:leader="none"/>
+    </w:r>
+    <w:r>
+      <w:t>5AHIT TGM</w:t>
+    </w:r>
+    <w:r>
+      <w:ptab w:relativeTo="margin" w:alignment="right" w:leader="none"/>
+    </w:r>
+    <w:r>
+      <w:t>19.03.2015</w:t>
+    </w:r>
+  </w:p>
+</w:hdr>
 </file>
 
 <file path=word/numbering.xml><?xml version="1.0" encoding="utf-8"?>
@@ -8878,6 +6950,52 @@
       <w:lang w:eastAsia="de-AT"/>
     </w:rPr>
   </w:style>
+  <w:style w:type="paragraph" w:styleId="Kopfzeile">
+    <w:name w:val="header"/>
+    <w:basedOn w:val="Standard"/>
+    <w:link w:val="KopfzeileZchn"/>
+    <w:uiPriority w:val="99"/>
+    <w:semiHidden/>
+    <w:unhideWhenUsed/>
+    <w:rsid w:val="00C256F0"/>
+    <w:pPr>
+      <w:tabs>
+        <w:tab w:val="center" w:pos="4536"/>
+        <w:tab w:val="right" w:pos="9072"/>
+      </w:tabs>
+      <w:spacing w:after="0" w:line="240" w:lineRule="auto"/>
+    </w:pPr>
+  </w:style>
+  <w:style w:type="character" w:customStyle="1" w:styleId="KopfzeileZchn">
+    <w:name w:val="Kopfzeile Zchn"/>
+    <w:basedOn w:val="Absatz-Standardschriftart"/>
+    <w:link w:val="Kopfzeile"/>
+    <w:uiPriority w:val="99"/>
+    <w:semiHidden/>
+    <w:rsid w:val="00C256F0"/>
+  </w:style>
+  <w:style w:type="paragraph" w:styleId="Fuzeile">
+    <w:name w:val="footer"/>
+    <w:basedOn w:val="Standard"/>
+    <w:link w:val="FuzeileZchn"/>
+    <w:uiPriority w:val="99"/>
+    <w:unhideWhenUsed/>
+    <w:rsid w:val="00C256F0"/>
+    <w:pPr>
+      <w:tabs>
+        <w:tab w:val="center" w:pos="4536"/>
+        <w:tab w:val="right" w:pos="9072"/>
+      </w:tabs>
+      <w:spacing w:after="0" w:line="240" w:lineRule="auto"/>
+    </w:pPr>
+  </w:style>
+  <w:style w:type="character" w:customStyle="1" w:styleId="FuzeileZchn">
+    <w:name w:val="Fußzeile Zchn"/>
+    <w:basedOn w:val="Absatz-Standardschriftart"/>
+    <w:link w:val="Fuzeile"/>
+    <w:uiPriority w:val="99"/>
+    <w:rsid w:val="00C256F0"/>
+  </w:style>
 </w:styles>
 </file>
 
@@ -8971,6 +7089,7 @@
     <w:rsid w:val="009B6919"/>
     <w:rsid w:val="00A250B8"/>
     <w:rsid w:val="00EF0489"/>
+    <w:rsid w:val="00FF06CF"/>
   </w:rsids>
   <m:mathPr>
     <m:mathFont m:val="Cambria Math"/>
@@ -9188,6 +7307,41 @@
   <w:style w:type="paragraph" w:customStyle="1" w:styleId="0B219DE9A28B4DCB9AA56BC2CEE5EFD6">
     <w:name w:val="0B219DE9A28B4DCB9AA56BC2CEE5EFD6"/>
     <w:rsid w:val="00A250B8"/>
+  </w:style>
+  <w:style w:type="paragraph" w:customStyle="1" w:styleId="035F85D86C7E4AF3852D96CE0C50718A">
+    <w:name w:val="035F85D86C7E4AF3852D96CE0C50718A"/>
+    <w:rsid w:val="00FF06CF"/>
+    <w:pPr>
+      <w:spacing w:after="200" w:line="276" w:lineRule="auto"/>
+    </w:pPr>
+  </w:style>
+  <w:style w:type="paragraph" w:customStyle="1" w:styleId="FC4A5709A20D4A64A6322153BC5E434A">
+    <w:name w:val="FC4A5709A20D4A64A6322153BC5E434A"/>
+    <w:rsid w:val="00FF06CF"/>
+    <w:pPr>
+      <w:spacing w:after="200" w:line="276" w:lineRule="auto"/>
+    </w:pPr>
+  </w:style>
+  <w:style w:type="paragraph" w:customStyle="1" w:styleId="A3D8B223683341AFB031F6D85AC210C8">
+    <w:name w:val="A3D8B223683341AFB031F6D85AC210C8"/>
+    <w:rsid w:val="00FF06CF"/>
+    <w:pPr>
+      <w:spacing w:after="200" w:line="276" w:lineRule="auto"/>
+    </w:pPr>
+  </w:style>
+  <w:style w:type="paragraph" w:customStyle="1" w:styleId="CC8E0860702D44ED8F018DF60E4015B5">
+    <w:name w:val="CC8E0860702D44ED8F018DF60E4015B5"/>
+    <w:rsid w:val="00FF06CF"/>
+    <w:pPr>
+      <w:spacing w:after="200" w:line="276" w:lineRule="auto"/>
+    </w:pPr>
+  </w:style>
+  <w:style w:type="paragraph" w:customStyle="1" w:styleId="D642C297400A4F3C82B971E930A00A97">
+    <w:name w:val="D642C297400A4F3C82B971E930A00A97"/>
+    <w:rsid w:val="00FF06CF"/>
+    <w:pPr>
+      <w:spacing w:after="200" w:line="276" w:lineRule="auto"/>
+    </w:pPr>
   </w:style>
 </w:styles>
 </file>
@@ -9454,7 +7608,7 @@
   <a:extraClrSchemeLst/>
   <a:extLst>
     <a:ext uri="{05A4C25C-085E-4340-85A3-A5531E510DB2}">
-      <thm15:themeFamily xmlns="" xmlns:thm15="http://schemas.microsoft.com/office/thememl/2012/main" name="Office Theme" id="{62F939B6-93AF-4DB8-9C6B-D6C7DFDC589F}" vid="{4A3C46E8-61CC-4603-A589-7422A47A8E4A}"/>
+      <thm15:themeFamily xmlns:thm15="http://schemas.microsoft.com/office/thememl/2012/main" xmlns="" name="Office Theme" id="{62F939B6-93AF-4DB8-9C6B-D6C7DFDC589F}" vid="{4A3C46E8-61CC-4603-A589-7422A47A8E4A}"/>
     </a:ext>
   </a:extLst>
 </a:theme>
@@ -9484,7 +7638,7 @@
 </file>
 
 <file path=customXml/itemProps2.xml><?xml version="1.0" encoding="utf-8"?>
-<ds:datastoreItem xmlns:ds="http://schemas.openxmlformats.org/officeDocument/2006/customXml" ds:itemID="{1BB8DC18-3BBB-4B0F-BA00-45C6876CA21A}">
+<ds:datastoreItem xmlns:ds="http://schemas.openxmlformats.org/officeDocument/2006/customXml" ds:itemID="{4A3EA7B7-C735-434D-9F25-8F9E89BA5581}">
   <ds:schemaRefs>
     <ds:schemaRef ds:uri="http://schemas.openxmlformats.org/officeDocument/2006/bibliography"/>
   </ds:schemaRefs>

</xml_diff>